<commit_message>
len module 3 roi nen git len de xoa
</commit_message>
<xml_diff>
--- a/PhongVan.docx
+++ b/PhongVan.docx
@@ -1,10 +1,11 @@
 
 <file path=word/document.xml><?xml version="1.0" encoding="utf-8"?>
-<w:document xmlns:wpc="http://schemas.microsoft.com/office/word/2010/wordprocessingCanvas" xmlns:cx="http://schemas.microsoft.com/office/drawing/2014/chartex" xmlns:mc="http://schemas.openxmlformats.org/markup-compatibility/2006" xmlns:o="urn:schemas-microsoft-com:office:office" xmlns:r="http://schemas.openxmlformats.org/officeDocument/2006/relationships" xmlns:m="http://schemas.openxmlformats.org/officeDocument/2006/math" xmlns:v="urn:schemas-microsoft-com:vml" xmlns:wp14="http://schemas.microsoft.com/office/word/2010/wordprocessingDrawing" xmlns:wp="http://schemas.openxmlformats.org/drawingml/2006/wordprocessingDrawing" xmlns:w10="urn:schemas-microsoft-com:office:word" xmlns:w="http://schemas.openxmlformats.org/wordprocessingml/2006/main" xmlns:w14="http://schemas.microsoft.com/office/word/2010/wordml" xmlns:w15="http://schemas.microsoft.com/office/word/2012/wordml" xmlns:w16se="http://schemas.microsoft.com/office/word/2015/wordml/symex" xmlns:wpg="http://schemas.microsoft.com/office/word/2010/wordprocessingGroup" xmlns:wpi="http://schemas.microsoft.com/office/word/2010/wordprocessingInk" xmlns:wne="http://schemas.microsoft.com/office/word/2006/wordml" xmlns:wps="http://schemas.microsoft.com/office/word/2010/wordprocessingShape" mc:Ignorable="w14 w15 w16se wp14">
+<w:document xmlns:wpc="http://schemas.microsoft.com/office/word/2010/wordprocessingCanvas" xmlns:cx="http://schemas.microsoft.com/office/drawing/2014/chartex" xmlns:cx1="http://schemas.microsoft.com/office/drawing/2015/9/8/chartex" xmlns:cx2="http://schemas.microsoft.com/office/drawing/2015/10/21/chartex" xmlns:cx3="http://schemas.microsoft.com/office/drawing/2016/5/9/chartex" xmlns:cx4="http://schemas.microsoft.com/office/drawing/2016/5/10/chartex" xmlns:cx5="http://schemas.microsoft.com/office/drawing/2016/5/11/chartex" xmlns:cx6="http://schemas.microsoft.com/office/drawing/2016/5/12/chartex" xmlns:cx7="http://schemas.microsoft.com/office/drawing/2016/5/13/chartex" xmlns:cx8="http://schemas.microsoft.com/office/drawing/2016/5/14/chartex" xmlns:mc="http://schemas.openxmlformats.org/markup-compatibility/2006" xmlns:aink="http://schemas.microsoft.com/office/drawing/2016/ink" xmlns:am3d="http://schemas.microsoft.com/office/drawing/2017/model3d" xmlns:o="urn:schemas-microsoft-com:office:office" xmlns:r="http://schemas.openxmlformats.org/officeDocument/2006/relationships" xmlns:m="http://schemas.openxmlformats.org/officeDocument/2006/math" xmlns:v="urn:schemas-microsoft-com:vml" xmlns:wp14="http://schemas.microsoft.com/office/word/2010/wordprocessingDrawing" xmlns:wp="http://schemas.openxmlformats.org/drawingml/2006/wordprocessingDrawing" xmlns:w10="urn:schemas-microsoft-com:office:word" xmlns:w="http://schemas.openxmlformats.org/wordprocessingml/2006/main" xmlns:w14="http://schemas.microsoft.com/office/word/2010/wordml" xmlns:w15="http://schemas.microsoft.com/office/word/2012/wordml" xmlns:w16cid="http://schemas.microsoft.com/office/word/2016/wordml/cid" xmlns:w16se="http://schemas.microsoft.com/office/word/2015/wordml/symex" xmlns:wpg="http://schemas.microsoft.com/office/word/2010/wordprocessingGroup" xmlns:wpi="http://schemas.microsoft.com/office/word/2010/wordprocessingInk" xmlns:wne="http://schemas.microsoft.com/office/word/2006/wordml" xmlns:wps="http://schemas.microsoft.com/office/word/2010/wordprocessingShape" mc:Ignorable="w14 w15 w16se w16cid wp14">
   <w:body>
     <w:p>
       <w:pPr>
         <w:rPr>
+          <w:rFonts w:cstheme="minorHAnsi"/>
           <w:b/>
           <w:sz w:val="28"/>
           <w:szCs w:val="28"/>
@@ -12,6 +13,7 @@
       </w:pPr>
       <w:r>
         <w:rPr>
+          <w:rFonts w:cstheme="minorHAnsi"/>
           <w:b/>
           <w:sz w:val="28"/>
           <w:szCs w:val="28"/>
@@ -22,21 +24,26 @@
     <w:p>
       <w:pPr>
         <w:rPr>
-          <w:sz w:val="28"/>
-          <w:szCs w:val="28"/>
-        </w:rPr>
-      </w:pPr>
-      <w:r>
-        <w:rPr>
+          <w:rFonts w:cstheme="minorHAnsi"/>
+          <w:sz w:val="28"/>
+          <w:szCs w:val="28"/>
+        </w:rPr>
+      </w:pPr>
+      <w:r>
+        <w:rPr>
+          <w:rFonts w:cstheme="minorHAnsi"/>
           <w:sz w:val="28"/>
           <w:szCs w:val="28"/>
         </w:rPr>
         <w:t>Là khi viết mã bằng java, mã nguồn được biên dịch thành bytecode (ngôn ngữ trung gian dễ dàng được chuyển đổi), sẽ được chuyển đổi thành mã máy bởi JVM.</w:t>
       </w:r>
-    </w:p>
-    <w:p>
-      <w:pPr>
-        <w:rPr>
+      <w:bookmarkStart w:id="0" w:name="_GoBack"/>
+      <w:bookmarkEnd w:id="0"/>
+    </w:p>
+    <w:p>
+      <w:pPr>
+        <w:rPr>
+          <w:rFonts w:cstheme="minorHAnsi"/>
           <w:b/>
           <w:sz w:val="28"/>
           <w:szCs w:val="28"/>
@@ -44,6 +51,7 @@
       </w:pPr>
       <w:r>
         <w:rPr>
+          <w:rFonts w:cstheme="minorHAnsi"/>
           <w:b/>
           <w:sz w:val="28"/>
           <w:szCs w:val="28"/>
@@ -54,12 +62,14 @@
     <w:p>
       <w:pPr>
         <w:rPr>
-          <w:sz w:val="28"/>
-          <w:szCs w:val="28"/>
-        </w:rPr>
-      </w:pPr>
-      <w:r>
-        <w:rPr>
+          <w:rFonts w:cstheme="minorHAnsi"/>
+          <w:sz w:val="28"/>
+          <w:szCs w:val="28"/>
+        </w:rPr>
+      </w:pPr>
+      <w:r>
+        <w:rPr>
+          <w:rFonts w:cstheme="minorHAnsi"/>
           <w:sz w:val="28"/>
           <w:szCs w:val="28"/>
         </w:rPr>
@@ -69,6 +79,7 @@
     <w:p>
       <w:pPr>
         <w:rPr>
+          <w:rFonts w:cstheme="minorHAnsi"/>
           <w:b/>
           <w:sz w:val="28"/>
           <w:szCs w:val="28"/>
@@ -76,6 +87,7 @@
       </w:pPr>
       <w:r>
         <w:rPr>
+          <w:rFonts w:cstheme="minorHAnsi"/>
           <w:b/>
           <w:sz w:val="28"/>
           <w:szCs w:val="28"/>
@@ -86,12 +98,14 @@
     <w:p>
       <w:pPr>
         <w:rPr>
-          <w:sz w:val="28"/>
-          <w:szCs w:val="28"/>
-        </w:rPr>
-      </w:pPr>
-      <w:r>
-        <w:rPr>
+          <w:rFonts w:cstheme="minorHAnsi"/>
+          <w:sz w:val="28"/>
+          <w:szCs w:val="28"/>
+        </w:rPr>
+      </w:pPr>
+      <w:r>
+        <w:rPr>
+          <w:rFonts w:cstheme="minorHAnsi"/>
           <w:sz w:val="28"/>
           <w:szCs w:val="28"/>
         </w:rPr>
@@ -101,6 +115,7 @@
     <w:p>
       <w:pPr>
         <w:rPr>
+          <w:rFonts w:cstheme="minorHAnsi"/>
           <w:b/>
           <w:sz w:val="28"/>
           <w:szCs w:val="28"/>
@@ -108,6 +123,7 @@
       </w:pPr>
       <w:r>
         <w:rPr>
+          <w:rFonts w:cstheme="minorHAnsi"/>
           <w:b/>
           <w:sz w:val="28"/>
           <w:szCs w:val="28"/>
@@ -118,12 +134,14 @@
     <w:p>
       <w:pPr>
         <w:rPr>
-          <w:sz w:val="28"/>
-          <w:szCs w:val="28"/>
-        </w:rPr>
-      </w:pPr>
-      <w:r>
-        <w:rPr>
+          <w:rFonts w:cstheme="minorHAnsi"/>
+          <w:sz w:val="28"/>
+          <w:szCs w:val="28"/>
+        </w:rPr>
+      </w:pPr>
+      <w:r>
+        <w:rPr>
+          <w:rFonts w:cstheme="minorHAnsi"/>
           <w:sz w:val="28"/>
           <w:szCs w:val="28"/>
         </w:rPr>
@@ -131,6 +149,7 @@
       </w:r>
       <w:r>
         <w:rPr>
+          <w:rFonts w:cstheme="minorHAnsi"/>
           <w:sz w:val="28"/>
           <w:szCs w:val="28"/>
         </w:rPr>
@@ -138,6 +157,7 @@
       </w:r>
       <w:r>
         <w:rPr>
+          <w:rFonts w:cstheme="minorHAnsi"/>
           <w:sz w:val="28"/>
           <w:szCs w:val="28"/>
         </w:rPr>
@@ -145,6 +165,7 @@
       </w:r>
       <w:r>
         <w:rPr>
+          <w:rFonts w:cstheme="minorHAnsi"/>
           <w:sz w:val="28"/>
           <w:szCs w:val="28"/>
         </w:rPr>
@@ -154,6 +175,7 @@
     <w:p>
       <w:pPr>
         <w:rPr>
+          <w:rFonts w:cstheme="minorHAnsi"/>
           <w:b/>
           <w:sz w:val="28"/>
           <w:szCs w:val="28"/>
@@ -161,6 +183,7 @@
       </w:pPr>
       <w:r>
         <w:rPr>
+          <w:rFonts w:cstheme="minorHAnsi"/>
           <w:b/>
           <w:sz w:val="28"/>
           <w:szCs w:val="28"/>
@@ -171,12 +194,14 @@
     <w:p>
       <w:pPr>
         <w:rPr>
-          <w:sz w:val="28"/>
-          <w:szCs w:val="28"/>
-        </w:rPr>
-      </w:pPr>
-      <w:r>
-        <w:rPr>
+          <w:rFonts w:cstheme="minorHAnsi"/>
+          <w:sz w:val="28"/>
+          <w:szCs w:val="28"/>
+        </w:rPr>
+      </w:pPr>
+      <w:r>
+        <w:rPr>
+          <w:rFonts w:cstheme="minorHAnsi"/>
           <w:sz w:val="28"/>
           <w:szCs w:val="28"/>
         </w:rPr>
@@ -194,7 +219,7 @@
         <w:shd w:val="clear" w:color="auto" w:fill="444654"/>
         <w:spacing w:before="300" w:after="300" w:line="240" w:lineRule="auto"/>
         <w:rPr>
-          <w:rFonts w:ascii="Segoe UI" w:eastAsia="Times New Roman" w:hAnsi="Segoe UI" w:cs="Segoe UI"/>
+          <w:rFonts w:eastAsia="Times New Roman" w:cstheme="minorHAnsi"/>
           <w:color w:val="D1D5DB"/>
           <w:sz w:val="28"/>
           <w:szCs w:val="28"/>
@@ -202,7 +227,7 @@
       </w:pPr>
       <w:r>
         <w:rPr>
-          <w:rFonts w:ascii="Segoe UI" w:eastAsia="Times New Roman" w:hAnsi="Segoe UI" w:cs="Segoe UI"/>
+          <w:rFonts w:eastAsia="Times New Roman" w:cstheme="minorHAnsi"/>
           <w:color w:val="D1D5DB"/>
           <w:sz w:val="28"/>
           <w:szCs w:val="28"/>
@@ -226,7 +251,7 @@
         <w:spacing w:after="0" w:line="240" w:lineRule="auto"/>
         <w:ind w:left="0"/>
         <w:rPr>
-          <w:rFonts w:ascii="Segoe UI" w:eastAsia="Times New Roman" w:hAnsi="Segoe UI" w:cs="Segoe UI"/>
+          <w:rFonts w:eastAsia="Times New Roman" w:cstheme="minorHAnsi"/>
           <w:color w:val="D1D5DB"/>
           <w:sz w:val="28"/>
           <w:szCs w:val="28"/>
@@ -234,7 +259,7 @@
       </w:pPr>
       <w:r>
         <w:rPr>
-          <w:rFonts w:ascii="Courier New" w:eastAsia="Times New Roman" w:hAnsi="Courier New" w:cs="Courier New"/>
+          <w:rFonts w:eastAsia="Times New Roman" w:cstheme="minorHAnsi"/>
           <w:b/>
           <w:bCs/>
           <w:color w:val="D1D5DB"/>
@@ -246,7 +271,7 @@
       </w:r>
       <w:r>
         <w:rPr>
-          <w:rFonts w:ascii="Segoe UI" w:eastAsia="Times New Roman" w:hAnsi="Segoe UI" w:cs="Segoe UI"/>
+          <w:rFonts w:eastAsia="Times New Roman" w:cstheme="minorHAnsi"/>
           <w:color w:val="D1D5DB"/>
           <w:sz w:val="28"/>
           <w:szCs w:val="28"/>
@@ -270,7 +295,7 @@
         <w:spacing w:after="0" w:line="240" w:lineRule="auto"/>
         <w:ind w:left="0"/>
         <w:rPr>
-          <w:rFonts w:ascii="Segoe UI" w:eastAsia="Times New Roman" w:hAnsi="Segoe UI" w:cs="Segoe UI"/>
+          <w:rFonts w:eastAsia="Times New Roman" w:cstheme="minorHAnsi"/>
           <w:color w:val="D1D5DB"/>
           <w:sz w:val="28"/>
           <w:szCs w:val="28"/>
@@ -278,7 +303,7 @@
       </w:pPr>
       <w:r>
         <w:rPr>
-          <w:rFonts w:ascii="Courier New" w:eastAsia="Times New Roman" w:hAnsi="Courier New" w:cs="Courier New"/>
+          <w:rFonts w:eastAsia="Times New Roman" w:cstheme="minorHAnsi"/>
           <w:b/>
           <w:bCs/>
           <w:color w:val="D1D5DB"/>
@@ -290,7 +315,7 @@
       </w:r>
       <w:r>
         <w:rPr>
-          <w:rFonts w:ascii="Segoe UI" w:eastAsia="Times New Roman" w:hAnsi="Segoe UI" w:cs="Segoe UI"/>
+          <w:rFonts w:eastAsia="Times New Roman" w:cstheme="minorHAnsi"/>
           <w:color w:val="D1D5DB"/>
           <w:sz w:val="28"/>
           <w:szCs w:val="28"/>
@@ -314,7 +339,7 @@
         <w:spacing w:after="0" w:line="240" w:lineRule="auto"/>
         <w:ind w:left="0"/>
         <w:rPr>
-          <w:rFonts w:ascii="Segoe UI" w:eastAsia="Times New Roman" w:hAnsi="Segoe UI" w:cs="Segoe UI"/>
+          <w:rFonts w:eastAsia="Times New Roman" w:cstheme="minorHAnsi"/>
           <w:color w:val="D1D5DB"/>
           <w:sz w:val="28"/>
           <w:szCs w:val="28"/>
@@ -322,7 +347,7 @@
       </w:pPr>
       <w:r>
         <w:rPr>
-          <w:rFonts w:ascii="Courier New" w:eastAsia="Times New Roman" w:hAnsi="Courier New" w:cs="Courier New"/>
+          <w:rFonts w:eastAsia="Times New Roman" w:cstheme="minorHAnsi"/>
           <w:b/>
           <w:bCs/>
           <w:color w:val="D1D5DB"/>
@@ -334,7 +359,7 @@
       </w:r>
       <w:r>
         <w:rPr>
-          <w:rFonts w:ascii="Segoe UI" w:eastAsia="Times New Roman" w:hAnsi="Segoe UI" w:cs="Segoe UI"/>
+          <w:rFonts w:eastAsia="Times New Roman" w:cstheme="minorHAnsi"/>
           <w:color w:val="D1D5DB"/>
           <w:sz w:val="28"/>
           <w:szCs w:val="28"/>
@@ -358,7 +383,7 @@
         <w:spacing w:after="0" w:line="240" w:lineRule="auto"/>
         <w:ind w:left="0"/>
         <w:rPr>
-          <w:rFonts w:ascii="Segoe UI" w:eastAsia="Times New Roman" w:hAnsi="Segoe UI" w:cs="Segoe UI"/>
+          <w:rFonts w:eastAsia="Times New Roman" w:cstheme="minorHAnsi"/>
           <w:color w:val="D1D5DB"/>
           <w:sz w:val="28"/>
           <w:szCs w:val="28"/>
@@ -366,7 +391,7 @@
       </w:pPr>
       <w:r>
         <w:rPr>
-          <w:rFonts w:ascii="Courier New" w:eastAsia="Times New Roman" w:hAnsi="Courier New" w:cs="Courier New"/>
+          <w:rFonts w:eastAsia="Times New Roman" w:cstheme="minorHAnsi"/>
           <w:b/>
           <w:bCs/>
           <w:color w:val="D1D5DB"/>
@@ -378,7 +403,7 @@
       </w:r>
       <w:r>
         <w:rPr>
-          <w:rFonts w:ascii="Segoe UI" w:eastAsia="Times New Roman" w:hAnsi="Segoe UI" w:cs="Segoe UI"/>
+          <w:rFonts w:eastAsia="Times New Roman" w:cstheme="minorHAnsi"/>
           <w:color w:val="D1D5DB"/>
           <w:sz w:val="28"/>
           <w:szCs w:val="28"/>
@@ -402,7 +427,7 @@
         <w:spacing w:after="0" w:line="240" w:lineRule="auto"/>
         <w:ind w:left="0"/>
         <w:rPr>
-          <w:rFonts w:ascii="Segoe UI" w:eastAsia="Times New Roman" w:hAnsi="Segoe UI" w:cs="Segoe UI"/>
+          <w:rFonts w:eastAsia="Times New Roman" w:cstheme="minorHAnsi"/>
           <w:color w:val="D1D5DB"/>
           <w:sz w:val="28"/>
           <w:szCs w:val="28"/>
@@ -410,7 +435,7 @@
       </w:pPr>
       <w:r>
         <w:rPr>
-          <w:rFonts w:ascii="Courier New" w:eastAsia="Times New Roman" w:hAnsi="Courier New" w:cs="Courier New"/>
+          <w:rFonts w:eastAsia="Times New Roman" w:cstheme="minorHAnsi"/>
           <w:b/>
           <w:bCs/>
           <w:color w:val="D1D5DB"/>
@@ -422,7 +447,7 @@
       </w:r>
       <w:r>
         <w:rPr>
-          <w:rFonts w:ascii="Segoe UI" w:eastAsia="Times New Roman" w:hAnsi="Segoe UI" w:cs="Segoe UI"/>
+          <w:rFonts w:eastAsia="Times New Roman" w:cstheme="minorHAnsi"/>
           <w:color w:val="D1D5DB"/>
           <w:sz w:val="28"/>
           <w:szCs w:val="28"/>
@@ -446,7 +471,7 @@
         <w:spacing w:after="0" w:line="240" w:lineRule="auto"/>
         <w:ind w:left="0"/>
         <w:rPr>
-          <w:rFonts w:ascii="Segoe UI" w:eastAsia="Times New Roman" w:hAnsi="Segoe UI" w:cs="Segoe UI"/>
+          <w:rFonts w:eastAsia="Times New Roman" w:cstheme="minorHAnsi"/>
           <w:color w:val="D1D5DB"/>
           <w:sz w:val="28"/>
           <w:szCs w:val="28"/>
@@ -454,7 +479,7 @@
       </w:pPr>
       <w:r>
         <w:rPr>
-          <w:rFonts w:ascii="Courier New" w:eastAsia="Times New Roman" w:hAnsi="Courier New" w:cs="Courier New"/>
+          <w:rFonts w:eastAsia="Times New Roman" w:cstheme="minorHAnsi"/>
           <w:b/>
           <w:bCs/>
           <w:color w:val="D1D5DB"/>
@@ -466,7 +491,7 @@
       </w:r>
       <w:r>
         <w:rPr>
-          <w:rFonts w:ascii="Segoe UI" w:eastAsia="Times New Roman" w:hAnsi="Segoe UI" w:cs="Segoe UI"/>
+          <w:rFonts w:eastAsia="Times New Roman" w:cstheme="minorHAnsi"/>
           <w:color w:val="D1D5DB"/>
           <w:sz w:val="28"/>
           <w:szCs w:val="28"/>
@@ -477,6 +502,7 @@
     <w:p>
       <w:pPr>
         <w:rPr>
+          <w:rFonts w:cstheme="minorHAnsi"/>
           <w:sz w:val="28"/>
           <w:szCs w:val="28"/>
         </w:rPr>
@@ -499,7 +525,6 @@
           <w:szCs w:val="28"/>
           <w:highlight w:val="white"/>
         </w:rPr>
-        <w:lastRenderedPageBreak/>
         <w:t>Giá trị mặc đinh của kiểu dữ liệu nguyên thủy.</w:t>
       </w:r>
       <w:r>
@@ -535,6 +560,7 @@
           <w:sz w:val="28"/>
           <w:szCs w:val="28"/>
         </w:rPr>
+        <w:lastRenderedPageBreak/>
         <w:t>Byte: 0</w:t>
       </w:r>
     </w:p>
@@ -720,15 +746,7 @@
           <w:sz w:val="28"/>
           <w:szCs w:val="28"/>
         </w:rPr>
-        <w:t xml:space="preserve">Vòng lặp </w:t>
-      </w:r>
-      <w:r>
-        <w:rPr>
-          <w:rFonts w:cstheme="minorHAnsi"/>
-          <w:sz w:val="28"/>
-          <w:szCs w:val="28"/>
-        </w:rPr>
-        <w:t xml:space="preserve">while </w:t>
+        <w:t xml:space="preserve">Vòng lặp while </w:t>
       </w:r>
       <w:r>
         <w:rPr>
@@ -797,41 +815,105 @@
           <w:szCs w:val="28"/>
           <w:highlight w:val="white"/>
         </w:rPr>
-        <w:t>Array (reference || value ? ) chứng minh?</w:t>
-      </w:r>
-    </w:p>
-    <w:p>
-      <w:pPr>
-        <w:rPr>
-          <w:rFonts w:cstheme="minorHAnsi"/>
-          <w:sz w:val="28"/>
-          <w:szCs w:val="28"/>
-        </w:rPr>
-      </w:pPr>
-      <w:r>
-        <w:rPr>
-          <w:rFonts w:cstheme="minorHAnsi"/>
-          <w:sz w:val="28"/>
-          <w:szCs w:val="28"/>
-        </w:rPr>
-        <w:t>Mảng là một kiểu dữ liệu tham chiếu, không phải kiểu dữ liệu giá trị</w:t>
-      </w:r>
-    </w:p>
-    <w:p>
-      <w:pPr>
-        <w:rPr>
-          <w:rFonts w:cstheme="minorHAnsi"/>
-          <w:sz w:val="28"/>
-          <w:szCs w:val="28"/>
-        </w:rPr>
-      </w:pPr>
-      <w:r>
-        <w:rPr>
-          <w:rFonts w:cstheme="minorHAnsi"/>
-          <w:sz w:val="28"/>
-          <w:szCs w:val="28"/>
-        </w:rPr>
-        <w:t>Khi khai báo một mảng trong Java, một biến tham chiếu được tạo ra để trỏ đến vùng nhớ lưu trữ các phần tử của mảng. Biến tham chiếu này chứa địa chỉ bộ nhớ của vùng nhớ chứa các phần tử của mảng. Khi truy cập đến phần tử của mảng, là đang sử dụng biến tham chiếu đấy để truy cập đến phần tử của mảng tại địa chỉ bộ nhớ tương ứng.</w:t>
+        <w:t>passByReference &amp; passByValue</w:t>
+      </w:r>
+    </w:p>
+    <w:p>
+      <w:pPr>
+        <w:rPr>
+          <w:rFonts w:eastAsia="Arial" w:cstheme="minorHAnsi"/>
+          <w:sz w:val="28"/>
+          <w:szCs w:val="28"/>
+        </w:rPr>
+      </w:pPr>
+      <w:r>
+        <w:rPr>
+          <w:rFonts w:eastAsia="Arial" w:cstheme="minorHAnsi"/>
+          <w:sz w:val="28"/>
+          <w:szCs w:val="28"/>
+        </w:rPr>
+        <w:t>Trong tham trị, giá trị của biến được truyền vào phương thức được sao chép và truyền vào phương thức. Bất kì thay đổi nào trong phương thức thì không ảnh hưởng đến giá trị ban đầu.</w:t>
+      </w:r>
+    </w:p>
+    <w:p>
+      <w:pPr>
+        <w:rPr>
+          <w:rFonts w:eastAsia="Arial" w:cstheme="minorHAnsi"/>
+          <w:sz w:val="28"/>
+          <w:szCs w:val="28"/>
+        </w:rPr>
+      </w:pPr>
+      <w:r>
+        <w:rPr>
+          <w:rFonts w:eastAsia="Arial" w:cstheme="minorHAnsi"/>
+          <w:sz w:val="28"/>
+          <w:szCs w:val="28"/>
+        </w:rPr>
+        <w:t>Trong tham chiếu, tham chiếu đến vùng nhớ của biến được truyền vào phương thức</w:t>
+      </w:r>
+      <w:r>
+        <w:rPr>
+          <w:rFonts w:eastAsia="Arial" w:cstheme="minorHAnsi"/>
+          <w:sz w:val="28"/>
+          <w:szCs w:val="28"/>
+        </w:rPr>
+        <w:t xml:space="preserve"> được truyền vào thay vì giá trị thực tế của biến đó. Bất kì thay đổi nào được thực hiện trong phương thức đối với biến truyền vào đều ảnh hưởng đến giá trị của biến ban đầu.</w:t>
+      </w:r>
+    </w:p>
+    <w:p>
+      <w:pPr>
+        <w:pStyle w:val="Heading1"/>
+        <w:rPr>
+          <w:rFonts w:asciiTheme="minorHAnsi" w:hAnsiTheme="minorHAnsi" w:cstheme="minorHAnsi"/>
+          <w:szCs w:val="28"/>
+        </w:rPr>
+      </w:pPr>
+      <w:r>
+        <w:rPr>
+          <w:rFonts w:asciiTheme="minorHAnsi" w:hAnsiTheme="minorHAnsi" w:cstheme="minorHAnsi"/>
+          <w:szCs w:val="28"/>
+        </w:rPr>
+        <w:t>Khác nhau Biến tham trị và Biến tham chiếu?</w:t>
+      </w:r>
+    </w:p>
+    <w:p>
+      <w:pPr>
+        <w:pStyle w:val="ListParagraph"/>
+        <w:numPr>
+          <w:ilvl w:val="0"/>
+          <w:numId w:val="3"/>
+        </w:numPr>
+        <w:rPr>
+          <w:rFonts w:asciiTheme="minorHAnsi" w:hAnsiTheme="minorHAnsi" w:cstheme="minorHAnsi"/>
+          <w:b/>
+          <w:sz w:val="28"/>
+          <w:szCs w:val="28"/>
+        </w:rPr>
+      </w:pPr>
+      <w:r>
+        <w:rPr>
+          <w:rFonts w:asciiTheme="minorHAnsi" w:hAnsiTheme="minorHAnsi" w:cstheme="minorHAnsi"/>
+          <w:sz w:val="28"/>
+          <w:szCs w:val="28"/>
+        </w:rPr>
+        <w:t>Biến tham trị là biến chứa giá trị trong vùng nhớ được cấp.</w:t>
+      </w:r>
+    </w:p>
+    <w:p>
+      <w:pPr>
+        <w:rPr>
+          <w:rFonts w:cstheme="minorHAnsi"/>
+          <w:sz w:val="28"/>
+          <w:szCs w:val="28"/>
+        </w:rPr>
+      </w:pPr>
+      <w:r>
+        <w:rPr>
+          <w:rFonts w:cstheme="minorHAnsi"/>
+          <w:sz w:val="28"/>
+          <w:szCs w:val="28"/>
+        </w:rPr>
+        <w:t>Biến tham chiếu là biến chứa tham chiếu đến đối tượng trong vùng nhớ được cấp.</w:t>
       </w:r>
     </w:p>
     <w:p>
@@ -851,7 +933,41 @@
           <w:szCs w:val="28"/>
           <w:highlight w:val="white"/>
         </w:rPr>
-        <w:t>passByReference &amp; passByValue</w:t>
+        <w:t>Array (reference || value ? ) chứng minh?</w:t>
+      </w:r>
+    </w:p>
+    <w:p>
+      <w:pPr>
+        <w:rPr>
+          <w:rFonts w:cstheme="minorHAnsi"/>
+          <w:sz w:val="28"/>
+          <w:szCs w:val="28"/>
+        </w:rPr>
+      </w:pPr>
+      <w:r>
+        <w:rPr>
+          <w:rFonts w:cstheme="minorHAnsi"/>
+          <w:sz w:val="28"/>
+          <w:szCs w:val="28"/>
+        </w:rPr>
+        <w:t>Mảng là một kiểu dữ liệu tham chiếu, không phải kiểu dữ liệu giá trị</w:t>
+      </w:r>
+    </w:p>
+    <w:p>
+      <w:pPr>
+        <w:rPr>
+          <w:rFonts w:cstheme="minorHAnsi"/>
+          <w:sz w:val="28"/>
+          <w:szCs w:val="28"/>
+        </w:rPr>
+      </w:pPr>
+      <w:r>
+        <w:rPr>
+          <w:rFonts w:cstheme="minorHAnsi"/>
+          <w:sz w:val="28"/>
+          <w:szCs w:val="28"/>
+        </w:rPr>
+        <w:t>Khi khai báo một mảng trong Java, một biến tham chiếu được tạo ra để trỏ đến vùng nhớ lưu trữ các phần tử của mảng. Biến tham chiếu này chứa địa chỉ bộ nhớ của vùng nhớ chứa các phần tử của mảng. Khi truy cập đến phần tử của mảng, là đang sử dụng biến tham chiếu đấy để truy cập đến phần tử của mảng tại địa chỉ bộ nhớ tương ứng.</w:t>
       </w:r>
     </w:p>
     <w:p>
@@ -862,39 +978,6 @@
           <w:szCs w:val="28"/>
         </w:rPr>
       </w:pPr>
-      <w:r>
-        <w:rPr>
-          <w:rFonts w:eastAsia="Arial" w:cstheme="minorHAnsi"/>
-          <w:sz w:val="28"/>
-          <w:szCs w:val="28"/>
-        </w:rPr>
-        <w:t>Trong tham trị, giá trị của biến được truyền vào phương thức được sao chép và truyền vào phương thức. Bất kì thay đổi nào trong phương thức thì không ảnh hưởng đến giá trị ban đầu.</w:t>
-      </w:r>
-    </w:p>
-    <w:p>
-      <w:pPr>
-        <w:rPr>
-          <w:rFonts w:eastAsia="Arial" w:cstheme="minorHAnsi"/>
-          <w:sz w:val="28"/>
-          <w:szCs w:val="28"/>
-        </w:rPr>
-      </w:pPr>
-      <w:r>
-        <w:rPr>
-          <w:rFonts w:eastAsia="Arial" w:cstheme="minorHAnsi"/>
-          <w:sz w:val="28"/>
-          <w:szCs w:val="28"/>
-        </w:rPr>
-        <w:t>Trong tham chiếu, tham chiếu đến vùng nhớ của biến được truyền vào phương thức</w:t>
-      </w:r>
-      <w:r>
-        <w:rPr>
-          <w:rFonts w:eastAsia="Arial" w:cstheme="minorHAnsi"/>
-          <w:sz w:val="28"/>
-          <w:szCs w:val="28"/>
-        </w:rPr>
-        <w:t xml:space="preserve"> được truyền vào thay vì giá trị thực tế của biến đó. Bất kì thay đổi nào được thực hiện trong phương thức đối với biến truyền vào đều ảnh hưởng đến giá trị của biến ban đầu.</w:t>
-      </w:r>
     </w:p>
     <w:p>
       <w:pPr>
@@ -928,7 +1011,6 @@
           <w:sz w:val="28"/>
           <w:szCs w:val="28"/>
         </w:rPr>
-        <w:lastRenderedPageBreak/>
         <w:t xml:space="preserve">OOP là viết tắt của Object-Oriented Programming (Lập trình hướng đối tượng). </w:t>
       </w:r>
       <w:r>
@@ -992,18 +1074,17 @@
           <w:sz w:val="28"/>
           <w:szCs w:val="28"/>
         </w:rPr>
-        <w:t>Tính đa hình cho phép các đối tượng của các lớp khác nhau có thể được xử lý bằng cách sử dụng cùng 1 phương thức với cùng 1 tên, nhưng có thể thực hiện khác nhau tùy thuộc vào lớp của đối tượng đó.</w:t>
-      </w:r>
-    </w:p>
-    <w:p>
-      <w:pPr>
+        <w:t>Tính đa hình</w:t>
+      </w:r>
+      <w:r>
         <w:rPr>
           <w:rFonts w:cstheme="minorHAnsi"/>
           <w:i/>
           <w:sz w:val="28"/>
           <w:szCs w:val="28"/>
         </w:rPr>
-      </w:pPr>
+        <w:t>:</w:t>
+      </w:r>
       <w:r>
         <w:rPr>
           <w:rFonts w:cstheme="minorHAnsi"/>
@@ -1011,7 +1092,7 @@
           <w:sz w:val="28"/>
           <w:szCs w:val="28"/>
         </w:rPr>
-        <w:t>Tính đóng gói cho phép ẩn giấu thông tin bên trong các đối tượng và chỉ cho phép truy cập thông qua các phương thức công khai.</w:t>
+        <w:t xml:space="preserve"> cho phép các đối tượng của các lớp khác nhau có thể được xử lý bằng cách sử dụng cùng 1 phương thức với cùng 1 tên, nhưng có thể thực hiện khác nhau tùy thuộc vào lớp của đối tượng đó.</w:t>
       </w:r>
     </w:p>
     <w:p>
@@ -1030,7 +1111,80 @@
           <w:sz w:val="28"/>
           <w:szCs w:val="28"/>
         </w:rPr>
-        <w:t>Tính trừu tượng cho phép ta tập trung vào các khía cạnh quan trọng của đối tượng mà không cần quan tâm đến các chi tiết bên trong.</w:t>
+        <w:t>Tính đóng gói</w:t>
+      </w:r>
+      <w:r>
+        <w:rPr>
+          <w:rFonts w:cstheme="minorHAnsi"/>
+          <w:i/>
+          <w:sz w:val="28"/>
+          <w:szCs w:val="28"/>
+        </w:rPr>
+        <w:t>:</w:t>
+      </w:r>
+      <w:r>
+        <w:rPr>
+          <w:rFonts w:cstheme="minorHAnsi"/>
+          <w:i/>
+          <w:sz w:val="28"/>
+          <w:szCs w:val="28"/>
+        </w:rPr>
+        <w:t xml:space="preserve"> cho phép ẩn giấu thông tin bên trong các đối tượng và chỉ cho phép truy cập thông qua các </w:t>
+      </w:r>
+      <w:r>
+        <w:rPr>
+          <w:rFonts w:cstheme="minorHAnsi"/>
+          <w:i/>
+          <w:sz w:val="28"/>
+          <w:szCs w:val="28"/>
+        </w:rPr>
+        <w:t>asscess modifer</w:t>
+      </w:r>
+      <w:r>
+        <w:rPr>
+          <w:rFonts w:cstheme="minorHAnsi"/>
+          <w:i/>
+          <w:sz w:val="28"/>
+          <w:szCs w:val="28"/>
+        </w:rPr>
+        <w:t>.</w:t>
+      </w:r>
+    </w:p>
+    <w:p>
+      <w:pPr>
+        <w:rPr>
+          <w:rFonts w:cstheme="minorHAnsi"/>
+          <w:i/>
+          <w:sz w:val="28"/>
+          <w:szCs w:val="28"/>
+        </w:rPr>
+      </w:pPr>
+      <w:r>
+        <w:rPr>
+          <w:rFonts w:cstheme="minorHAnsi"/>
+          <w:i/>
+          <w:sz w:val="28"/>
+          <w:szCs w:val="28"/>
+        </w:rPr>
+        <w:t>Tính trừu tượng</w:t>
+      </w:r>
+      <w:r>
+        <w:rPr>
+          <w:rFonts w:cstheme="minorHAnsi"/>
+          <w:i/>
+          <w:sz w:val="28"/>
+          <w:szCs w:val="28"/>
+        </w:rPr>
+        <w:t>:</w:t>
+      </w:r>
+      <w:r>
+        <w:rPr>
+          <w:rFonts w:cstheme="minorHAnsi"/>
+          <w:i/>
+          <w:sz w:val="28"/>
+          <w:szCs w:val="28"/>
+        </w:rPr>
+        <w:t xml:space="preserve"> cho phép ta tập trung vào các khía cạnh quan trọng của đối tượng mà không cần quan tâm đến các chi tiết bên trong.</w:t>
       </w:r>
     </w:p>
     <w:p>
@@ -1140,14 +1294,1354 @@
     </w:p>
     <w:p>
       <w:pPr>
-        <w:rPr>
-          <w:rFonts w:cstheme="minorHAnsi"/>
-          <w:sz w:val="28"/>
-          <w:szCs w:val="28"/>
-        </w:rPr>
-      </w:pPr>
-      <w:bookmarkStart w:id="0" w:name="_GoBack"/>
-      <w:bookmarkEnd w:id="0"/>
+        <w:pStyle w:val="Heading1"/>
+        <w:rPr>
+          <w:rFonts w:asciiTheme="minorHAnsi" w:hAnsiTheme="minorHAnsi" w:cstheme="minorHAnsi"/>
+          <w:szCs w:val="28"/>
+        </w:rPr>
+      </w:pPr>
+      <w:r>
+        <w:rPr>
+          <w:rFonts w:asciiTheme="minorHAnsi" w:hAnsiTheme="minorHAnsi" w:cstheme="minorHAnsi"/>
+          <w:szCs w:val="28"/>
+        </w:rPr>
+        <w:t>Sự khác nhau giữa bộ nhớ heap và stack trong java?</w:t>
+      </w:r>
+    </w:p>
+    <w:p>
+      <w:pPr>
+        <w:ind w:firstLine="360"/>
+        <w:rPr>
+          <w:rFonts w:cstheme="minorHAnsi"/>
+          <w:sz w:val="28"/>
+          <w:szCs w:val="28"/>
+        </w:rPr>
+      </w:pPr>
+      <w:r>
+        <w:rPr>
+          <w:rFonts w:cstheme="minorHAnsi"/>
+          <w:sz w:val="28"/>
+          <w:szCs w:val="28"/>
+        </w:rPr>
+        <w:t>Heap và Stack đều là vùng nhớ được tạo ra và lưu trữ trong RAM khi chương trình được thực thi.</w:t>
+      </w:r>
+    </w:p>
+    <w:p>
+      <w:pPr>
+        <w:pStyle w:val="ListParagraph"/>
+        <w:numPr>
+          <w:ilvl w:val="0"/>
+          <w:numId w:val="2"/>
+        </w:numPr>
+        <w:ind w:left="0" w:hanging="720"/>
+        <w:rPr>
+          <w:rFonts w:asciiTheme="minorHAnsi" w:hAnsiTheme="minorHAnsi" w:cstheme="minorHAnsi"/>
+          <w:sz w:val="28"/>
+          <w:szCs w:val="28"/>
+        </w:rPr>
+      </w:pPr>
+      <w:r>
+        <w:rPr>
+          <w:rFonts w:asciiTheme="minorHAnsi" w:hAnsiTheme="minorHAnsi" w:cstheme="minorHAnsi"/>
+          <w:color w:val="FF0000"/>
+          <w:sz w:val="28"/>
+          <w:szCs w:val="28"/>
+        </w:rPr>
+        <w:t>Stack</w:t>
+      </w:r>
+      <w:r>
+        <w:rPr>
+          <w:rFonts w:asciiTheme="minorHAnsi" w:hAnsiTheme="minorHAnsi" w:cstheme="minorHAnsi"/>
+          <w:sz w:val="28"/>
+          <w:szCs w:val="28"/>
+        </w:rPr>
+        <w:t xml:space="preserve">: dung lượng nhỏ hơn, dùng để lưu </w:t>
+      </w:r>
+      <w:r>
+        <w:rPr>
+          <w:rFonts w:asciiTheme="minorHAnsi" w:hAnsiTheme="minorHAnsi" w:cstheme="minorHAnsi"/>
+          <w:color w:val="00B050"/>
+          <w:sz w:val="28"/>
+          <w:szCs w:val="28"/>
+        </w:rPr>
+        <w:t xml:space="preserve">các tham số </w:t>
+      </w:r>
+      <w:r>
+        <w:rPr>
+          <w:rFonts w:asciiTheme="minorHAnsi" w:hAnsiTheme="minorHAnsi" w:cstheme="minorHAnsi"/>
+          <w:sz w:val="28"/>
+          <w:szCs w:val="28"/>
+        </w:rPr>
+        <w:t xml:space="preserve">và </w:t>
+      </w:r>
+      <w:r>
+        <w:rPr>
+          <w:rFonts w:asciiTheme="minorHAnsi" w:hAnsiTheme="minorHAnsi" w:cstheme="minorHAnsi"/>
+          <w:color w:val="00B050"/>
+          <w:sz w:val="28"/>
+          <w:szCs w:val="28"/>
+        </w:rPr>
+        <w:t xml:space="preserve">các biến local của phương thức </w:t>
+      </w:r>
+      <w:r>
+        <w:rPr>
+          <w:rFonts w:asciiTheme="minorHAnsi" w:hAnsiTheme="minorHAnsi" w:cstheme="minorHAnsi"/>
+          <w:sz w:val="28"/>
+          <w:szCs w:val="28"/>
+        </w:rPr>
+        <w:t>mỗi khi một phương thức được gọi ra.</w:t>
+      </w:r>
+    </w:p>
+    <w:p>
+      <w:pPr>
+        <w:pStyle w:val="ListParagraph"/>
+        <w:tabs>
+          <w:tab w:val="left" w:pos="360"/>
+        </w:tabs>
+        <w:ind w:left="0"/>
+        <w:rPr>
+          <w:rFonts w:asciiTheme="minorHAnsi" w:hAnsiTheme="minorHAnsi" w:cstheme="minorHAnsi"/>
+          <w:sz w:val="28"/>
+          <w:szCs w:val="28"/>
+        </w:rPr>
+      </w:pPr>
+    </w:p>
+    <w:p>
+      <w:pPr>
+        <w:pStyle w:val="ListParagraph"/>
+        <w:numPr>
+          <w:ilvl w:val="0"/>
+          <w:numId w:val="2"/>
+        </w:numPr>
+        <w:tabs>
+          <w:tab w:val="left" w:pos="0"/>
+          <w:tab w:val="left" w:pos="360"/>
+        </w:tabs>
+        <w:ind w:left="0" w:hanging="720"/>
+        <w:rPr>
+          <w:rFonts w:asciiTheme="minorHAnsi" w:hAnsiTheme="minorHAnsi" w:cstheme="minorHAnsi"/>
+          <w:color w:val="00B050"/>
+          <w:sz w:val="28"/>
+          <w:szCs w:val="28"/>
+        </w:rPr>
+      </w:pPr>
+      <w:r>
+        <w:rPr>
+          <w:rFonts w:asciiTheme="minorHAnsi" w:hAnsiTheme="minorHAnsi" w:cstheme="minorHAnsi"/>
+          <w:color w:val="FF0000"/>
+          <w:sz w:val="28"/>
+          <w:szCs w:val="28"/>
+        </w:rPr>
+        <w:lastRenderedPageBreak/>
+        <w:t>Heap</w:t>
+      </w:r>
+      <w:r>
+        <w:rPr>
+          <w:rFonts w:asciiTheme="minorHAnsi" w:hAnsiTheme="minorHAnsi" w:cstheme="minorHAnsi"/>
+          <w:sz w:val="28"/>
+          <w:szCs w:val="28"/>
+        </w:rPr>
+        <w:t xml:space="preserve">: dùng để </w:t>
+      </w:r>
+      <w:r>
+        <w:rPr>
+          <w:rFonts w:asciiTheme="minorHAnsi" w:hAnsiTheme="minorHAnsi" w:cstheme="minorHAnsi"/>
+          <w:color w:val="00B050"/>
+          <w:sz w:val="28"/>
+          <w:szCs w:val="28"/>
+        </w:rPr>
+        <w:t xml:space="preserve">lưu các đối tượng </w:t>
+      </w:r>
+      <w:r>
+        <w:rPr>
+          <w:rFonts w:asciiTheme="minorHAnsi" w:hAnsiTheme="minorHAnsi" w:cstheme="minorHAnsi"/>
+          <w:sz w:val="28"/>
+          <w:szCs w:val="28"/>
+        </w:rPr>
+        <w:t xml:space="preserve">khi từ khóa new được gọi, </w:t>
+      </w:r>
+      <w:r>
+        <w:rPr>
+          <w:rFonts w:asciiTheme="minorHAnsi" w:hAnsiTheme="minorHAnsi" w:cstheme="minorHAnsi"/>
+          <w:color w:val="00B050"/>
+          <w:sz w:val="28"/>
+          <w:szCs w:val="28"/>
+        </w:rPr>
+        <w:t>các biến static</w:t>
+      </w:r>
+      <w:r>
+        <w:rPr>
+          <w:rFonts w:asciiTheme="minorHAnsi" w:hAnsiTheme="minorHAnsi" w:cstheme="minorHAnsi"/>
+          <w:sz w:val="28"/>
+          <w:szCs w:val="28"/>
+        </w:rPr>
+        <w:t xml:space="preserve"> và các </w:t>
+      </w:r>
+      <w:r>
+        <w:rPr>
+          <w:rFonts w:asciiTheme="minorHAnsi" w:hAnsiTheme="minorHAnsi" w:cstheme="minorHAnsi"/>
+          <w:color w:val="00B050"/>
+          <w:sz w:val="28"/>
+          <w:szCs w:val="28"/>
+        </w:rPr>
+        <w:t>biến toàn cục (biến instance).</w:t>
+      </w:r>
+    </w:p>
+    <w:p>
+      <w:pPr>
+        <w:pStyle w:val="ListParagraph"/>
+        <w:numPr>
+          <w:ilvl w:val="0"/>
+          <w:numId w:val="2"/>
+        </w:numPr>
+        <w:tabs>
+          <w:tab w:val="left" w:pos="0"/>
+          <w:tab w:val="left" w:pos="360"/>
+        </w:tabs>
+        <w:rPr>
+          <w:rFonts w:asciiTheme="minorHAnsi" w:hAnsiTheme="minorHAnsi" w:cstheme="minorHAnsi"/>
+          <w:color w:val="000000" w:themeColor="text1"/>
+          <w:sz w:val="28"/>
+          <w:szCs w:val="28"/>
+        </w:rPr>
+      </w:pPr>
+      <w:r>
+        <w:rPr>
+          <w:rFonts w:asciiTheme="minorHAnsi" w:hAnsiTheme="minorHAnsi" w:cstheme="minorHAnsi"/>
+          <w:b/>
+          <w:bCs/>
+          <w:color w:val="000000" w:themeColor="text1"/>
+          <w:sz w:val="28"/>
+          <w:szCs w:val="28"/>
+        </w:rPr>
+        <w:t>Biến instance</w:t>
+      </w:r>
+      <w:r>
+        <w:rPr>
+          <w:rFonts w:asciiTheme="minorHAnsi" w:hAnsiTheme="minorHAnsi" w:cstheme="minorHAnsi"/>
+          <w:color w:val="000000" w:themeColor="text1"/>
+          <w:sz w:val="28"/>
+          <w:szCs w:val="28"/>
+        </w:rPr>
+        <w:t xml:space="preserve"> được khai báo </w:t>
+      </w:r>
+      <w:r>
+        <w:rPr>
+          <w:rFonts w:asciiTheme="minorHAnsi" w:hAnsiTheme="minorHAnsi" w:cstheme="minorHAnsi"/>
+          <w:color w:val="00B050"/>
+          <w:sz w:val="28"/>
+          <w:szCs w:val="28"/>
+        </w:rPr>
+        <w:t>trong một lớp(class)</w:t>
+      </w:r>
+      <w:r>
+        <w:rPr>
+          <w:rFonts w:asciiTheme="minorHAnsi" w:hAnsiTheme="minorHAnsi" w:cstheme="minorHAnsi"/>
+          <w:color w:val="000000" w:themeColor="text1"/>
+          <w:sz w:val="28"/>
+          <w:szCs w:val="28"/>
+        </w:rPr>
+        <w:t xml:space="preserve">, </w:t>
+      </w:r>
+      <w:r>
+        <w:rPr>
+          <w:rFonts w:asciiTheme="minorHAnsi" w:hAnsiTheme="minorHAnsi" w:cstheme="minorHAnsi"/>
+          <w:color w:val="FF0000"/>
+          <w:sz w:val="28"/>
+          <w:szCs w:val="28"/>
+        </w:rPr>
+        <w:t>bên ngoài các phương thức, constructor và các block.</w:t>
+      </w:r>
+    </w:p>
+    <w:p>
+      <w:pPr>
+        <w:pStyle w:val="ListParagraph"/>
+        <w:numPr>
+          <w:ilvl w:val="0"/>
+          <w:numId w:val="2"/>
+        </w:numPr>
+        <w:rPr>
+          <w:rFonts w:asciiTheme="minorHAnsi" w:hAnsiTheme="minorHAnsi" w:cstheme="minorHAnsi"/>
+          <w:color w:val="FF0000"/>
+          <w:sz w:val="28"/>
+          <w:szCs w:val="28"/>
+        </w:rPr>
+      </w:pPr>
+      <w:r>
+        <w:rPr>
+          <w:rFonts w:asciiTheme="minorHAnsi" w:hAnsiTheme="minorHAnsi" w:cstheme="minorHAnsi"/>
+          <w:sz w:val="28"/>
+          <w:szCs w:val="28"/>
+        </w:rPr>
+        <w:t xml:space="preserve">      </w:t>
+      </w:r>
+      <w:r>
+        <w:rPr>
+          <w:rFonts w:asciiTheme="minorHAnsi" w:hAnsiTheme="minorHAnsi" w:cstheme="minorHAnsi"/>
+          <w:b/>
+          <w:bCs/>
+          <w:sz w:val="28"/>
+          <w:szCs w:val="28"/>
+        </w:rPr>
+        <w:t>Biến static</w:t>
+      </w:r>
+      <w:r>
+        <w:rPr>
+          <w:rFonts w:asciiTheme="minorHAnsi" w:hAnsiTheme="minorHAnsi" w:cstheme="minorHAnsi"/>
+          <w:sz w:val="28"/>
+          <w:szCs w:val="28"/>
+        </w:rPr>
+        <w:t xml:space="preserve"> được khai báo </w:t>
+      </w:r>
+      <w:r>
+        <w:rPr>
+          <w:rFonts w:asciiTheme="minorHAnsi" w:hAnsiTheme="minorHAnsi" w:cstheme="minorHAnsi"/>
+          <w:color w:val="00B050"/>
+          <w:sz w:val="28"/>
+          <w:szCs w:val="28"/>
+        </w:rPr>
+        <w:t>trong một class với từ khóa "static"</w:t>
+      </w:r>
+      <w:r>
+        <w:rPr>
+          <w:rFonts w:asciiTheme="minorHAnsi" w:hAnsiTheme="minorHAnsi" w:cstheme="minorHAnsi"/>
+          <w:sz w:val="28"/>
+          <w:szCs w:val="28"/>
+        </w:rPr>
+        <w:t xml:space="preserve">, </w:t>
+      </w:r>
+      <w:r>
+        <w:rPr>
+          <w:rFonts w:asciiTheme="minorHAnsi" w:hAnsiTheme="minorHAnsi" w:cstheme="minorHAnsi"/>
+          <w:color w:val="FF0000"/>
+          <w:sz w:val="28"/>
+          <w:szCs w:val="28"/>
+        </w:rPr>
+        <w:t>phía bên ngoài các phương thức, constructor và block.</w:t>
+      </w:r>
+    </w:p>
+    <w:p>
+      <w:pPr>
+        <w:pStyle w:val="Heading1"/>
+        <w:rPr>
+          <w:rFonts w:asciiTheme="minorHAnsi" w:hAnsiTheme="minorHAnsi" w:cstheme="minorHAnsi"/>
+          <w:szCs w:val="28"/>
+        </w:rPr>
+      </w:pPr>
+      <w:r>
+        <w:rPr>
+          <w:rFonts w:asciiTheme="minorHAnsi" w:hAnsiTheme="minorHAnsi" w:cstheme="minorHAnsi"/>
+          <w:szCs w:val="28"/>
+        </w:rPr>
+        <w:t>Chuyện gì xảy ra nếu khai báo static public void thay vì public static void?</w:t>
+      </w:r>
+    </w:p>
+    <w:p>
+      <w:pPr>
+        <w:ind w:firstLine="360"/>
+        <w:rPr>
+          <w:rFonts w:cstheme="minorHAnsi"/>
+          <w:sz w:val="28"/>
+          <w:szCs w:val="28"/>
+        </w:rPr>
+      </w:pPr>
+      <w:r>
+        <w:rPr>
+          <w:rFonts w:cstheme="minorHAnsi"/>
+          <w:sz w:val="28"/>
+          <w:szCs w:val="28"/>
+        </w:rPr>
+        <w:t xml:space="preserve">Vị trí của modifier như public hay static không quan trọng đối với hàm main hay bất cứ hàm nào khác trong Java, nên static public void main cũng vẫn được. </w:t>
+      </w:r>
+    </w:p>
+    <w:p>
+      <w:pPr>
+        <w:ind w:firstLine="360"/>
+        <w:rPr>
+          <w:rFonts w:cstheme="minorHAnsi"/>
+          <w:sz w:val="28"/>
+          <w:szCs w:val="28"/>
+        </w:rPr>
+      </w:pPr>
+      <w:r>
+        <w:rPr>
+          <w:rFonts w:cstheme="minorHAnsi"/>
+          <w:sz w:val="28"/>
+          <w:szCs w:val="28"/>
+        </w:rPr>
+        <w:t>Tuy vậy thì returnType (kiểu dữ liệu trả về) bắt buộc phải đi sau các modifier.</w:t>
+      </w:r>
+    </w:p>
+    <w:p>
+      <w:pPr>
+        <w:pStyle w:val="Heading1"/>
+        <w:rPr>
+          <w:rFonts w:asciiTheme="minorHAnsi" w:hAnsiTheme="minorHAnsi" w:cstheme="minorHAnsi"/>
+          <w:szCs w:val="28"/>
+        </w:rPr>
+      </w:pPr>
+      <w:r>
+        <w:rPr>
+          <w:rFonts w:asciiTheme="minorHAnsi" w:hAnsiTheme="minorHAnsi" w:cstheme="minorHAnsi"/>
+          <w:szCs w:val="28"/>
+        </w:rPr>
+        <w:t>Giá trị mặc định của các biến local là gì?</w:t>
+      </w:r>
+    </w:p>
+    <w:p>
+      <w:pPr>
+        <w:tabs>
+          <w:tab w:val="left" w:pos="0"/>
+        </w:tabs>
+        <w:rPr>
+          <w:rFonts w:cstheme="minorHAnsi"/>
+          <w:sz w:val="28"/>
+          <w:szCs w:val="28"/>
+        </w:rPr>
+      </w:pPr>
+      <w:r>
+        <w:rPr>
+          <w:rFonts w:cstheme="minorHAnsi"/>
+          <w:sz w:val="28"/>
+          <w:szCs w:val="28"/>
+        </w:rPr>
+        <w:tab/>
+        <w:t>Các biến local không được khởi tạo với bất kỳ giá trị mặc định nào, bất kể là nguyên thủy hay tham chiếu đối tượng.</w:t>
+      </w:r>
+    </w:p>
+    <w:p>
+      <w:pPr>
+        <w:pStyle w:val="Heading1"/>
+        <w:rPr>
+          <w:rFonts w:asciiTheme="minorHAnsi" w:hAnsiTheme="minorHAnsi" w:cstheme="minorHAnsi"/>
+          <w:szCs w:val="28"/>
+        </w:rPr>
+      </w:pPr>
+      <w:r>
+        <w:rPr>
+          <w:rFonts w:asciiTheme="minorHAnsi" w:hAnsiTheme="minorHAnsi" w:cstheme="minorHAnsi"/>
+          <w:szCs w:val="28"/>
+        </w:rPr>
+        <w:t>Định nghĩa Lớp (class)?</w:t>
+      </w:r>
+    </w:p>
+    <w:p>
+      <w:pPr>
+        <w:pStyle w:val="ListParagraph"/>
+        <w:numPr>
+          <w:ilvl w:val="0"/>
+          <w:numId w:val="3"/>
+        </w:numPr>
+        <w:spacing w:before="120" w:after="120" w:line="257" w:lineRule="auto"/>
+        <w:rPr>
+          <w:rFonts w:asciiTheme="minorHAnsi" w:hAnsiTheme="minorHAnsi" w:cstheme="minorHAnsi"/>
+          <w:sz w:val="28"/>
+          <w:szCs w:val="28"/>
+        </w:rPr>
+      </w:pPr>
+      <w:r>
+        <w:rPr>
+          <w:rFonts w:asciiTheme="minorHAnsi" w:hAnsiTheme="minorHAnsi" w:cstheme="minorHAnsi"/>
+          <w:sz w:val="28"/>
+          <w:szCs w:val="28"/>
+        </w:rPr>
+        <w:t>Là đơn vị thực thi cơ bản trong Java.</w:t>
+      </w:r>
+    </w:p>
+    <w:p>
+      <w:pPr>
+        <w:pStyle w:val="ListParagraph"/>
+        <w:numPr>
+          <w:ilvl w:val="0"/>
+          <w:numId w:val="3"/>
+        </w:numPr>
+        <w:spacing w:before="120" w:after="120" w:line="257" w:lineRule="auto"/>
+        <w:rPr>
+          <w:rFonts w:asciiTheme="minorHAnsi" w:hAnsiTheme="minorHAnsi" w:cstheme="minorHAnsi"/>
+          <w:sz w:val="28"/>
+          <w:szCs w:val="28"/>
+        </w:rPr>
+      </w:pPr>
+      <w:r>
+        <w:rPr>
+          <w:rFonts w:asciiTheme="minorHAnsi" w:hAnsiTheme="minorHAnsi" w:cstheme="minorHAnsi"/>
+          <w:sz w:val="28"/>
+          <w:szCs w:val="28"/>
+        </w:rPr>
+        <w:t>Quy định thuộc tính và hành vi của các đối tượng =&gt; là khuôn mẫu để tạo nên các đối tượng.</w:t>
+      </w:r>
+    </w:p>
+    <w:p>
+      <w:pPr>
+        <w:pStyle w:val="ListParagraph"/>
+        <w:numPr>
+          <w:ilvl w:val="0"/>
+          <w:numId w:val="3"/>
+        </w:numPr>
+        <w:spacing w:before="120" w:after="120" w:line="257" w:lineRule="auto"/>
+        <w:rPr>
+          <w:rFonts w:asciiTheme="minorHAnsi" w:hAnsiTheme="minorHAnsi" w:cstheme="minorHAnsi"/>
+          <w:sz w:val="28"/>
+          <w:szCs w:val="28"/>
+        </w:rPr>
+      </w:pPr>
+      <w:r>
+        <w:rPr>
+          <w:rFonts w:asciiTheme="minorHAnsi" w:hAnsiTheme="minorHAnsi" w:cstheme="minorHAnsi"/>
+          <w:sz w:val="28"/>
+          <w:szCs w:val="28"/>
+        </w:rPr>
+        <w:t>Khai báo lớp ==&gt; sẽ khai báo 1 KIỂU DỮ LIỆU MỚI.</w:t>
+      </w:r>
+    </w:p>
+    <w:p>
+      <w:pPr>
+        <w:pStyle w:val="Heading1"/>
+        <w:rPr>
+          <w:rFonts w:asciiTheme="minorHAnsi" w:hAnsiTheme="minorHAnsi" w:cstheme="minorHAnsi"/>
+          <w:szCs w:val="28"/>
+        </w:rPr>
+      </w:pPr>
+      <w:r>
+        <w:rPr>
+          <w:rFonts w:asciiTheme="minorHAnsi" w:hAnsiTheme="minorHAnsi" w:cstheme="minorHAnsi"/>
+          <w:szCs w:val="28"/>
+        </w:rPr>
+        <w:t>Kiểu biến nào một lớp có thể chứa?</w:t>
+      </w:r>
+    </w:p>
+    <w:p>
+      <w:pPr>
+        <w:ind w:left="567"/>
+        <w:rPr>
+          <w:rFonts w:cstheme="minorHAnsi"/>
+          <w:sz w:val="28"/>
+          <w:szCs w:val="28"/>
+        </w:rPr>
+      </w:pPr>
+      <w:r>
+        <w:rPr>
+          <w:rFonts w:cstheme="minorHAnsi"/>
+          <w:sz w:val="28"/>
+          <w:szCs w:val="28"/>
+        </w:rPr>
+        <w:t>Một lớp có thể gồm biến local, biến instance (biến của đối tượng), và biến static (biến lớp).</w:t>
+      </w:r>
+    </w:p>
+    <w:p>
+      <w:pPr>
+        <w:pStyle w:val="Heading1"/>
+        <w:rPr>
+          <w:rFonts w:asciiTheme="minorHAnsi" w:hAnsiTheme="minorHAnsi" w:cstheme="minorHAnsi"/>
+          <w:szCs w:val="28"/>
+        </w:rPr>
+      </w:pPr>
+      <w:r>
+        <w:rPr>
+          <w:rFonts w:asciiTheme="minorHAnsi" w:hAnsiTheme="minorHAnsi" w:cstheme="minorHAnsi"/>
+          <w:szCs w:val="28"/>
+        </w:rPr>
+        <w:t>Biến local hay biến cục bộ là gì?</w:t>
+      </w:r>
+    </w:p>
+    <w:p>
+      <w:pPr>
+        <w:rPr>
+          <w:rFonts w:cstheme="minorHAnsi"/>
+          <w:sz w:val="28"/>
+          <w:szCs w:val="28"/>
+        </w:rPr>
+      </w:pPr>
+      <w:r>
+        <w:rPr>
+          <w:rFonts w:cstheme="minorHAnsi"/>
+          <w:sz w:val="28"/>
+          <w:szCs w:val="28"/>
+        </w:rPr>
+        <w:t xml:space="preserve">  -   Biến local được khai báo trong các phương thức, hàm contructor hoặc trong các block.</w:t>
+      </w:r>
+    </w:p>
+    <w:p>
+      <w:pPr>
+        <w:rPr>
+          <w:rFonts w:cstheme="minorHAnsi"/>
+          <w:sz w:val="28"/>
+          <w:szCs w:val="28"/>
+        </w:rPr>
+      </w:pPr>
+      <w:r>
+        <w:rPr>
+          <w:rFonts w:cstheme="minorHAnsi"/>
+          <w:sz w:val="28"/>
+          <w:szCs w:val="28"/>
+        </w:rPr>
+        <w:t xml:space="preserve">  -   Sẽ bị phá hủy khi kết thúc các phương thức, contructor và block.</w:t>
+      </w:r>
+    </w:p>
+    <w:p>
+      <w:pPr>
+        <w:rPr>
+          <w:rFonts w:cstheme="minorHAnsi"/>
+          <w:sz w:val="28"/>
+          <w:szCs w:val="28"/>
+        </w:rPr>
+      </w:pPr>
+      <w:r>
+        <w:rPr>
+          <w:rFonts w:cstheme="minorHAnsi"/>
+          <w:sz w:val="28"/>
+          <w:szCs w:val="28"/>
+        </w:rPr>
+        <w:t xml:space="preserve">  -   Không được sử dụng "access modifier" khi khai báo biến local.</w:t>
+      </w:r>
+    </w:p>
+    <w:p>
+      <w:pPr>
+        <w:rPr>
+          <w:rFonts w:cstheme="minorHAnsi"/>
+          <w:sz w:val="28"/>
+          <w:szCs w:val="28"/>
+        </w:rPr>
+      </w:pPr>
+      <w:r>
+        <w:rPr>
+          <w:rFonts w:cstheme="minorHAnsi"/>
+          <w:sz w:val="28"/>
+          <w:szCs w:val="28"/>
+        </w:rPr>
+        <w:t xml:space="preserve">  -   Các biến local được lưu trên vùng nhớ stack của bộ nhớ.</w:t>
+      </w:r>
+    </w:p>
+    <w:p>
+      <w:pPr>
+        <w:rPr>
+          <w:rFonts w:cstheme="minorHAnsi"/>
+          <w:sz w:val="28"/>
+          <w:szCs w:val="28"/>
+        </w:rPr>
+      </w:pPr>
+      <w:r>
+        <w:rPr>
+          <w:rFonts w:cstheme="minorHAnsi"/>
+          <w:sz w:val="28"/>
+          <w:szCs w:val="28"/>
+        </w:rPr>
+        <w:lastRenderedPageBreak/>
+        <w:t xml:space="preserve">  -   Cần khởi tạo giá trị mặc định cho biến local trước khi có thể sử dụng.</w:t>
+      </w:r>
+    </w:p>
+    <w:p>
+      <w:pPr>
+        <w:pStyle w:val="Heading1"/>
+        <w:rPr>
+          <w:rFonts w:asciiTheme="minorHAnsi" w:hAnsiTheme="minorHAnsi" w:cstheme="minorHAnsi"/>
+          <w:szCs w:val="28"/>
+        </w:rPr>
+      </w:pPr>
+      <w:r>
+        <w:rPr>
+          <w:rFonts w:asciiTheme="minorHAnsi" w:hAnsiTheme="minorHAnsi" w:cstheme="minorHAnsi"/>
+          <w:szCs w:val="28"/>
+        </w:rPr>
+        <w:t>Biến instance là gì?</w:t>
+      </w:r>
+    </w:p>
+    <w:p>
+      <w:pPr>
+        <w:rPr>
+          <w:rFonts w:cstheme="minorHAnsi"/>
+          <w:sz w:val="28"/>
+          <w:szCs w:val="28"/>
+        </w:rPr>
+      </w:pPr>
+      <w:r>
+        <w:rPr>
+          <w:rFonts w:cstheme="minorHAnsi"/>
+          <w:sz w:val="28"/>
+          <w:szCs w:val="28"/>
+        </w:rPr>
+        <w:t>-     Biến instance được khai báo trong một lớp (class), bên ngoài các phương thức, constructor và các block.</w:t>
+      </w:r>
+    </w:p>
+    <w:p>
+      <w:pPr>
+        <w:rPr>
+          <w:rFonts w:cstheme="minorHAnsi"/>
+          <w:sz w:val="28"/>
+          <w:szCs w:val="28"/>
+        </w:rPr>
+      </w:pPr>
+      <w:r>
+        <w:rPr>
+          <w:rFonts w:cstheme="minorHAnsi"/>
+          <w:sz w:val="28"/>
+          <w:szCs w:val="28"/>
+        </w:rPr>
+        <w:t xml:space="preserve">  -   Biến instance được tạo khi một đối tượng được tạo bằng việc sử dụng từ khóa “new” và sẽ bị phá hủy khi đối tượng bị phá hủy.</w:t>
+      </w:r>
+    </w:p>
+    <w:p>
+      <w:pPr>
+        <w:rPr>
+          <w:rFonts w:cstheme="minorHAnsi"/>
+          <w:sz w:val="28"/>
+          <w:szCs w:val="28"/>
+        </w:rPr>
+      </w:pPr>
+      <w:r>
+        <w:rPr>
+          <w:rFonts w:cstheme="minorHAnsi"/>
+          <w:sz w:val="28"/>
+          <w:szCs w:val="28"/>
+        </w:rPr>
+        <w:t xml:space="preserve">  -   Biến instance có thể được sử dụng bởi các phương thức, constructor, block, ... Nhưng nó phải được sử dụng thông qua một đối tượng cụ thể</w:t>
+      </w:r>
+    </w:p>
+    <w:p>
+      <w:pPr>
+        <w:rPr>
+          <w:rFonts w:cstheme="minorHAnsi"/>
+          <w:sz w:val="28"/>
+          <w:szCs w:val="28"/>
+        </w:rPr>
+      </w:pPr>
+      <w:r>
+        <w:rPr>
+          <w:rFonts w:cstheme="minorHAnsi"/>
+          <w:sz w:val="28"/>
+          <w:szCs w:val="28"/>
+        </w:rPr>
+        <w:t xml:space="preserve">  -   Bạn được phép sử dụng "access modifier" khi khai báo biến instance, mặc định là "default".</w:t>
+      </w:r>
+    </w:p>
+    <w:p>
+      <w:pPr>
+        <w:rPr>
+          <w:rFonts w:cstheme="minorHAnsi"/>
+          <w:sz w:val="28"/>
+          <w:szCs w:val="28"/>
+        </w:rPr>
+      </w:pPr>
+      <w:r>
+        <w:rPr>
+          <w:rFonts w:cstheme="minorHAnsi"/>
+          <w:sz w:val="28"/>
+          <w:szCs w:val="28"/>
+        </w:rPr>
+        <w:t xml:space="preserve">  -   Biến instance có giá trị mặc định phụ thuộc vào kiểu dữ liệu của nó. Ví dụ nếu là kiểu int, short, byte thì giá trị mặc định là 0, kiểu double thì là 0.0d, ...</w:t>
+      </w:r>
+    </w:p>
+    <w:p>
+      <w:pPr>
+        <w:pStyle w:val="Heading1"/>
+        <w:rPr>
+          <w:rFonts w:asciiTheme="minorHAnsi" w:hAnsiTheme="minorHAnsi" w:cstheme="minorHAnsi"/>
+          <w:szCs w:val="28"/>
+        </w:rPr>
+      </w:pPr>
+      <w:r>
+        <w:rPr>
+          <w:rFonts w:asciiTheme="minorHAnsi" w:hAnsiTheme="minorHAnsi" w:cstheme="minorHAnsi"/>
+          <w:szCs w:val="28"/>
+        </w:rPr>
+        <w:t>Constructor là gì?</w:t>
+      </w:r>
+    </w:p>
+    <w:p>
+      <w:pPr>
+        <w:pStyle w:val="ListParagraph"/>
+        <w:numPr>
+          <w:ilvl w:val="0"/>
+          <w:numId w:val="4"/>
+        </w:numPr>
+        <w:rPr>
+          <w:rFonts w:asciiTheme="minorHAnsi" w:hAnsiTheme="minorHAnsi" w:cstheme="minorHAnsi"/>
+          <w:sz w:val="28"/>
+          <w:szCs w:val="28"/>
+        </w:rPr>
+      </w:pPr>
+      <w:r>
+        <w:rPr>
+          <w:rFonts w:asciiTheme="minorHAnsi" w:hAnsiTheme="minorHAnsi" w:cstheme="minorHAnsi"/>
+          <w:sz w:val="28"/>
+          <w:szCs w:val="28"/>
+        </w:rPr>
+        <w:t>Là phương thức giúp khởi tạo đối tượng.</w:t>
+      </w:r>
+    </w:p>
+    <w:p>
+      <w:pPr>
+        <w:pStyle w:val="ListParagraph"/>
+        <w:numPr>
+          <w:ilvl w:val="0"/>
+          <w:numId w:val="4"/>
+        </w:numPr>
+        <w:rPr>
+          <w:rFonts w:asciiTheme="minorHAnsi" w:hAnsiTheme="minorHAnsi" w:cstheme="minorHAnsi"/>
+          <w:sz w:val="28"/>
+          <w:szCs w:val="28"/>
+        </w:rPr>
+      </w:pPr>
+      <w:r>
+        <w:rPr>
+          <w:rFonts w:asciiTheme="minorHAnsi" w:hAnsiTheme="minorHAnsi" w:cstheme="minorHAnsi"/>
+          <w:sz w:val="28"/>
+          <w:szCs w:val="28"/>
+        </w:rPr>
+        <w:t>Có TÊN TRÙNG VỚI TÊN LỚP.</w:t>
+      </w:r>
+    </w:p>
+    <w:p>
+      <w:pPr>
+        <w:pStyle w:val="ListParagraph"/>
+        <w:numPr>
+          <w:ilvl w:val="0"/>
+          <w:numId w:val="4"/>
+        </w:numPr>
+        <w:rPr>
+          <w:rFonts w:asciiTheme="minorHAnsi" w:hAnsiTheme="minorHAnsi" w:cstheme="minorHAnsi"/>
+          <w:sz w:val="28"/>
+          <w:szCs w:val="28"/>
+        </w:rPr>
+      </w:pPr>
+      <w:r>
+        <w:rPr>
+          <w:rFonts w:asciiTheme="minorHAnsi" w:hAnsiTheme="minorHAnsi" w:cstheme="minorHAnsi"/>
+          <w:sz w:val="28"/>
+          <w:szCs w:val="28"/>
+        </w:rPr>
+        <w:t>Không có kiểu dữ liệu trả về.</w:t>
+      </w:r>
+    </w:p>
+    <w:p>
+      <w:pPr>
+        <w:pStyle w:val="ListParagraph"/>
+        <w:numPr>
+          <w:ilvl w:val="0"/>
+          <w:numId w:val="4"/>
+        </w:numPr>
+        <w:rPr>
+          <w:rFonts w:asciiTheme="minorHAnsi" w:hAnsiTheme="minorHAnsi" w:cstheme="minorHAnsi"/>
+          <w:sz w:val="28"/>
+          <w:szCs w:val="28"/>
+        </w:rPr>
+      </w:pPr>
+      <w:r>
+        <w:rPr>
+          <w:rFonts w:asciiTheme="minorHAnsi" w:hAnsiTheme="minorHAnsi" w:cstheme="minorHAnsi"/>
+          <w:sz w:val="28"/>
+          <w:szCs w:val="28"/>
+        </w:rPr>
+        <w:t>Một lớp có thể có nhiều Constructor, trùng tên nhưng khác tham số.</w:t>
+      </w:r>
+    </w:p>
+    <w:p>
+      <w:pPr>
+        <w:pStyle w:val="ListParagraph"/>
+        <w:numPr>
+          <w:ilvl w:val="0"/>
+          <w:numId w:val="4"/>
+        </w:numPr>
+        <w:rPr>
+          <w:rFonts w:asciiTheme="minorHAnsi" w:hAnsiTheme="minorHAnsi" w:cstheme="minorHAnsi"/>
+          <w:sz w:val="28"/>
+          <w:szCs w:val="28"/>
+        </w:rPr>
+      </w:pPr>
+      <w:r>
+        <w:rPr>
+          <w:rFonts w:asciiTheme="minorHAnsi" w:hAnsiTheme="minorHAnsi" w:cstheme="minorHAnsi"/>
+          <w:sz w:val="28"/>
+          <w:szCs w:val="28"/>
+        </w:rPr>
+        <w:t>Nếu không khai báo thì mặc định lớp có 1 Constructor không có tham số.</w:t>
+      </w:r>
+    </w:p>
+    <w:p>
+      <w:pPr>
+        <w:pStyle w:val="Heading1"/>
+        <w:rPr>
+          <w:rFonts w:asciiTheme="minorHAnsi" w:hAnsiTheme="minorHAnsi" w:cstheme="minorHAnsi"/>
+          <w:szCs w:val="28"/>
+        </w:rPr>
+      </w:pPr>
+      <w:r>
+        <w:rPr>
+          <w:rFonts w:asciiTheme="minorHAnsi" w:hAnsiTheme="minorHAnsi" w:cstheme="minorHAnsi"/>
+          <w:szCs w:val="28"/>
+        </w:rPr>
+        <w:t>Mục đích của constructor là gì?</w:t>
+      </w:r>
+    </w:p>
+    <w:p>
+      <w:pPr>
+        <w:pStyle w:val="ListParagraph"/>
+        <w:numPr>
+          <w:ilvl w:val="0"/>
+          <w:numId w:val="3"/>
+        </w:numPr>
+        <w:rPr>
+          <w:rFonts w:asciiTheme="minorHAnsi" w:hAnsiTheme="minorHAnsi" w:cstheme="minorHAnsi"/>
+          <w:sz w:val="28"/>
+          <w:szCs w:val="28"/>
+        </w:rPr>
+      </w:pPr>
+      <w:r>
+        <w:rPr>
+          <w:rFonts w:asciiTheme="minorHAnsi" w:hAnsiTheme="minorHAnsi" w:cstheme="minorHAnsi"/>
+          <w:sz w:val="28"/>
+          <w:szCs w:val="28"/>
+        </w:rPr>
+        <w:t>Phương thức khởi tạo ==&gt; để khởi tạo các đối tượng của lớp, cung cấp các giá trị mặc định cho các đối tượng.</w:t>
+      </w:r>
+    </w:p>
+    <w:p>
+      <w:pPr>
+        <w:pStyle w:val="Heading1"/>
+        <w:rPr>
+          <w:rFonts w:asciiTheme="minorHAnsi" w:hAnsiTheme="minorHAnsi" w:cstheme="minorHAnsi"/>
+          <w:szCs w:val="28"/>
+        </w:rPr>
+      </w:pPr>
+      <w:r>
+        <w:rPr>
+          <w:rFonts w:asciiTheme="minorHAnsi" w:hAnsiTheme="minorHAnsi" w:cstheme="minorHAnsi"/>
+          <w:szCs w:val="28"/>
+        </w:rPr>
+        <w:t>Tại sao phương thức main là static?</w:t>
+      </w:r>
+    </w:p>
+    <w:p>
+      <w:pPr>
+        <w:ind w:firstLine="720"/>
+        <w:rPr>
+          <w:rFonts w:cstheme="minorHAnsi"/>
+          <w:sz w:val="28"/>
+          <w:szCs w:val="28"/>
+        </w:rPr>
+      </w:pPr>
+      <w:r>
+        <w:rPr>
+          <w:rFonts w:cstheme="minorHAnsi"/>
+          <w:sz w:val="28"/>
+          <w:szCs w:val="28"/>
+        </w:rPr>
+        <w:t>Bởi vì không cần thiết phải tạo đối tượng để gọi phương thức static. Nếu nó là phương thức non-static, JVM đầu tiên tạo đối tượng và sau đó gọi phương thức main() mà có thể gây ra vấn đề về cấp phát bộ nhớ bộ nhớ phụ.</w:t>
+      </w:r>
+    </w:p>
+    <w:p>
+      <w:pPr>
+        <w:pStyle w:val="Heading1"/>
+        <w:rPr>
+          <w:rFonts w:asciiTheme="minorHAnsi" w:hAnsiTheme="minorHAnsi" w:cstheme="minorHAnsi"/>
+          <w:szCs w:val="28"/>
+        </w:rPr>
+      </w:pPr>
+      <w:r>
+        <w:rPr>
+          <w:rFonts w:asciiTheme="minorHAnsi" w:hAnsiTheme="minorHAnsi" w:cstheme="minorHAnsi"/>
+          <w:szCs w:val="28"/>
+        </w:rPr>
+        <w:lastRenderedPageBreak/>
+        <w:t>Sự khác nhau giữa phương thức static và phương thức instance?</w:t>
+      </w:r>
+    </w:p>
+    <w:tbl>
+      <w:tblPr>
+        <w:tblW w:w="9420" w:type="dxa"/>
+        <w:tblBorders>
+          <w:top w:val="single" w:sz="6" w:space="0" w:color="DDDDDD"/>
+          <w:left w:val="single" w:sz="6" w:space="0" w:color="DDDDDD"/>
+          <w:bottom w:val="single" w:sz="6" w:space="0" w:color="DDDDDD"/>
+          <w:right w:val="single" w:sz="6" w:space="0" w:color="DDDDDD"/>
+        </w:tblBorders>
+        <w:shd w:val="clear" w:color="auto" w:fill="FFFFFF"/>
+        <w:tblCellMar>
+          <w:top w:w="15" w:type="dxa"/>
+          <w:left w:w="15" w:type="dxa"/>
+          <w:bottom w:w="15" w:type="dxa"/>
+          <w:right w:w="15" w:type="dxa"/>
+        </w:tblCellMar>
+        <w:tblLook w:val="04A0" w:firstRow="1" w:lastRow="0" w:firstColumn="1" w:lastColumn="0" w:noHBand="0" w:noVBand="1"/>
+      </w:tblPr>
+      <w:tblGrid>
+        <w:gridCol w:w="4906"/>
+        <w:gridCol w:w="4514"/>
+      </w:tblGrid>
+      <w:tr>
+        <w:trPr>
+          <w:trHeight w:val="412"/>
+        </w:trPr>
+        <w:tc>
+          <w:tcPr>
+            <w:tcW w:w="0" w:type="auto"/>
+            <w:shd w:val="clear" w:color="auto" w:fill="EEEEEE"/>
+            <w:tcMar>
+              <w:top w:w="75" w:type="dxa"/>
+              <w:left w:w="75" w:type="dxa"/>
+              <w:bottom w:w="75" w:type="dxa"/>
+              <w:right w:w="75" w:type="dxa"/>
+            </w:tcMar>
+            <w:hideMark/>
+          </w:tcPr>
+          <w:p>
+            <w:pPr>
+              <w:spacing w:before="120" w:after="120" w:line="257" w:lineRule="auto"/>
+              <w:ind w:left="1151"/>
+              <w:jc w:val="both"/>
+              <w:rPr>
+                <w:rFonts w:cstheme="minorHAnsi"/>
+                <w:b/>
+                <w:bCs/>
+                <w:sz w:val="28"/>
+                <w:szCs w:val="28"/>
+                <w:lang w:val="vi-VN"/>
+              </w:rPr>
+            </w:pPr>
+            <w:r>
+              <w:rPr>
+                <w:rFonts w:cstheme="minorHAnsi"/>
+                <w:b/>
+                <w:bCs/>
+                <w:sz w:val="28"/>
+                <w:szCs w:val="28"/>
+                <w:lang w:val="vi-VN"/>
+              </w:rPr>
+              <w:t>Phương thức static</w:t>
+            </w:r>
+          </w:p>
+        </w:tc>
+        <w:tc>
+          <w:tcPr>
+            <w:tcW w:w="0" w:type="auto"/>
+            <w:shd w:val="clear" w:color="auto" w:fill="EEEEEE"/>
+            <w:tcMar>
+              <w:top w:w="75" w:type="dxa"/>
+              <w:left w:w="75" w:type="dxa"/>
+              <w:bottom w:w="75" w:type="dxa"/>
+              <w:right w:w="75" w:type="dxa"/>
+            </w:tcMar>
+            <w:hideMark/>
+          </w:tcPr>
+          <w:p>
+            <w:pPr>
+              <w:spacing w:before="120" w:after="120" w:line="257" w:lineRule="auto"/>
+              <w:ind w:left="1151"/>
+              <w:jc w:val="both"/>
+              <w:rPr>
+                <w:rFonts w:cstheme="minorHAnsi"/>
+                <w:b/>
+                <w:bCs/>
+                <w:sz w:val="28"/>
+                <w:szCs w:val="28"/>
+                <w:lang w:val="vi-VN"/>
+              </w:rPr>
+            </w:pPr>
+            <w:r>
+              <w:rPr>
+                <w:rFonts w:cstheme="minorHAnsi"/>
+                <w:b/>
+                <w:bCs/>
+                <w:sz w:val="28"/>
+                <w:szCs w:val="28"/>
+                <w:lang w:val="vi-VN"/>
+              </w:rPr>
+              <w:t>Phương thức instance</w:t>
+            </w:r>
+          </w:p>
+        </w:tc>
+      </w:tr>
+      <w:tr>
+        <w:trPr>
+          <w:trHeight w:val="466"/>
+        </w:trPr>
+        <w:tc>
+          <w:tcPr>
+            <w:tcW w:w="0" w:type="auto"/>
+            <w:tcBorders>
+              <w:top w:val="single" w:sz="6" w:space="0" w:color="DDDDDD"/>
+              <w:left w:val="single" w:sz="6" w:space="0" w:color="DDDDDD"/>
+              <w:bottom w:val="single" w:sz="6" w:space="0" w:color="DDDDDD"/>
+              <w:right w:val="single" w:sz="6" w:space="0" w:color="DDDDDD"/>
+            </w:tcBorders>
+            <w:shd w:val="clear" w:color="auto" w:fill="FFFFFF"/>
+            <w:tcMar>
+              <w:top w:w="75" w:type="dxa"/>
+              <w:left w:w="75" w:type="dxa"/>
+              <w:bottom w:w="75" w:type="dxa"/>
+              <w:right w:w="75" w:type="dxa"/>
+            </w:tcMar>
+            <w:hideMark/>
+          </w:tcPr>
+          <w:p>
+            <w:pPr>
+              <w:jc w:val="both"/>
+              <w:rPr>
+                <w:rFonts w:cstheme="minorHAnsi"/>
+                <w:sz w:val="28"/>
+                <w:szCs w:val="28"/>
+              </w:rPr>
+            </w:pPr>
+            <w:r>
+              <w:rPr>
+                <w:rFonts w:cstheme="minorHAnsi"/>
+                <w:sz w:val="28"/>
+                <w:szCs w:val="28"/>
+              </w:rPr>
+              <w:t>Khai</w:t>
+            </w:r>
+            <w:r>
+              <w:rPr>
+                <w:rFonts w:cstheme="minorHAnsi"/>
+                <w:sz w:val="28"/>
+                <w:szCs w:val="28"/>
+                <w:lang w:val="vi-VN"/>
+              </w:rPr>
+              <w:t xml:space="preserve"> báo với từ khóa</w:t>
+            </w:r>
+            <w:r>
+              <w:rPr>
+                <w:rFonts w:cstheme="minorHAnsi"/>
+                <w:sz w:val="28"/>
+                <w:szCs w:val="28"/>
+              </w:rPr>
+              <w:t xml:space="preserve"> static.</w:t>
+            </w:r>
+          </w:p>
+        </w:tc>
+        <w:tc>
+          <w:tcPr>
+            <w:tcW w:w="0" w:type="auto"/>
+            <w:tcBorders>
+              <w:top w:val="single" w:sz="6" w:space="0" w:color="DDDDDD"/>
+              <w:left w:val="single" w:sz="6" w:space="0" w:color="DDDDDD"/>
+              <w:bottom w:val="single" w:sz="6" w:space="0" w:color="DDDDDD"/>
+              <w:right w:val="single" w:sz="6" w:space="0" w:color="DDDDDD"/>
+            </w:tcBorders>
+            <w:shd w:val="clear" w:color="auto" w:fill="FFFFFF"/>
+            <w:tcMar>
+              <w:top w:w="75" w:type="dxa"/>
+              <w:left w:w="75" w:type="dxa"/>
+              <w:bottom w:w="75" w:type="dxa"/>
+              <w:right w:w="75" w:type="dxa"/>
+            </w:tcMar>
+            <w:hideMark/>
+          </w:tcPr>
+          <w:p>
+            <w:pPr>
+              <w:ind w:left="96" w:firstLine="79"/>
+              <w:jc w:val="both"/>
+              <w:rPr>
+                <w:rFonts w:cstheme="minorHAnsi"/>
+                <w:sz w:val="28"/>
+                <w:szCs w:val="28"/>
+              </w:rPr>
+            </w:pPr>
+            <w:r>
+              <w:rPr>
+                <w:rFonts w:cstheme="minorHAnsi"/>
+                <w:sz w:val="28"/>
+                <w:szCs w:val="28"/>
+              </w:rPr>
+              <w:t xml:space="preserve">Không </w:t>
+            </w:r>
+            <w:r>
+              <w:rPr>
+                <w:rFonts w:cstheme="minorHAnsi"/>
+                <w:sz w:val="28"/>
+                <w:szCs w:val="28"/>
+                <w:lang w:val="vi-VN"/>
+              </w:rPr>
+              <w:t>được khai báo với từ khóa static</w:t>
+            </w:r>
+            <w:r>
+              <w:rPr>
+                <w:rFonts w:cstheme="minorHAnsi"/>
+                <w:sz w:val="28"/>
+                <w:szCs w:val="28"/>
+              </w:rPr>
+              <w:t>.</w:t>
+            </w:r>
+          </w:p>
+        </w:tc>
+      </w:tr>
+      <w:tr>
+        <w:trPr>
+          <w:trHeight w:val="687"/>
+        </w:trPr>
+        <w:tc>
+          <w:tcPr>
+            <w:tcW w:w="0" w:type="auto"/>
+            <w:tcBorders>
+              <w:top w:val="single" w:sz="6" w:space="0" w:color="DDDDDD"/>
+              <w:left w:val="single" w:sz="6" w:space="0" w:color="DDDDDD"/>
+              <w:bottom w:val="single" w:sz="6" w:space="0" w:color="DDDDDD"/>
+              <w:right w:val="single" w:sz="6" w:space="0" w:color="DDDDDD"/>
+            </w:tcBorders>
+            <w:shd w:val="clear" w:color="auto" w:fill="FFFFFF"/>
+            <w:tcMar>
+              <w:top w:w="75" w:type="dxa"/>
+              <w:left w:w="75" w:type="dxa"/>
+              <w:bottom w:w="75" w:type="dxa"/>
+              <w:right w:w="75" w:type="dxa"/>
+            </w:tcMar>
+            <w:hideMark/>
+          </w:tcPr>
+          <w:p>
+            <w:pPr>
+              <w:jc w:val="both"/>
+              <w:rPr>
+                <w:rFonts w:cstheme="minorHAnsi"/>
+                <w:sz w:val="28"/>
+                <w:szCs w:val="28"/>
+                <w:lang w:val="vi-VN"/>
+              </w:rPr>
+            </w:pPr>
+            <w:r>
+              <w:rPr>
+                <w:rFonts w:cstheme="minorHAnsi"/>
+                <w:sz w:val="28"/>
+                <w:szCs w:val="28"/>
+                <w:lang w:val="vi-VN"/>
+              </w:rPr>
+              <w:t>Không cần tạo đối tượng cũng gọi được phương thức static thông qua class.</w:t>
+            </w:r>
+          </w:p>
+        </w:tc>
+        <w:tc>
+          <w:tcPr>
+            <w:tcW w:w="0" w:type="auto"/>
+            <w:tcBorders>
+              <w:top w:val="single" w:sz="6" w:space="0" w:color="DDDDDD"/>
+              <w:left w:val="single" w:sz="6" w:space="0" w:color="DDDDDD"/>
+              <w:bottom w:val="single" w:sz="6" w:space="0" w:color="DDDDDD"/>
+              <w:right w:val="single" w:sz="6" w:space="0" w:color="DDDDDD"/>
+            </w:tcBorders>
+            <w:shd w:val="clear" w:color="auto" w:fill="FFFFFF"/>
+            <w:tcMar>
+              <w:top w:w="75" w:type="dxa"/>
+              <w:left w:w="75" w:type="dxa"/>
+              <w:bottom w:w="75" w:type="dxa"/>
+              <w:right w:w="75" w:type="dxa"/>
+            </w:tcMar>
+            <w:hideMark/>
+          </w:tcPr>
+          <w:p>
+            <w:pPr>
+              <w:ind w:left="96" w:firstLine="79"/>
+              <w:jc w:val="both"/>
+              <w:rPr>
+                <w:rFonts w:cstheme="minorHAnsi"/>
+                <w:sz w:val="28"/>
+                <w:szCs w:val="28"/>
+                <w:lang w:val="vi-VN"/>
+              </w:rPr>
+            </w:pPr>
+            <w:r>
+              <w:rPr>
+                <w:rFonts w:cstheme="minorHAnsi"/>
+                <w:sz w:val="28"/>
+                <w:szCs w:val="28"/>
+                <w:lang w:val="vi-VN"/>
+              </w:rPr>
+              <w:t>Phải tạo đối tượng để gọi phương thức instance.</w:t>
+            </w:r>
+          </w:p>
+        </w:tc>
+      </w:tr>
+      <w:tr>
+        <w:trPr>
+          <w:trHeight w:val="614"/>
+        </w:trPr>
+        <w:tc>
+          <w:tcPr>
+            <w:tcW w:w="0" w:type="auto"/>
+            <w:tcBorders>
+              <w:top w:val="single" w:sz="6" w:space="0" w:color="DDDDDD"/>
+              <w:left w:val="single" w:sz="6" w:space="0" w:color="DDDDDD"/>
+              <w:bottom w:val="single" w:sz="6" w:space="0" w:color="DDDDDD"/>
+              <w:right w:val="single" w:sz="6" w:space="0" w:color="DDDDDD"/>
+            </w:tcBorders>
+            <w:shd w:val="clear" w:color="auto" w:fill="FFFFFF"/>
+            <w:tcMar>
+              <w:top w:w="75" w:type="dxa"/>
+              <w:left w:w="75" w:type="dxa"/>
+              <w:bottom w:w="75" w:type="dxa"/>
+              <w:right w:w="75" w:type="dxa"/>
+            </w:tcMar>
+            <w:hideMark/>
+          </w:tcPr>
+          <w:p>
+            <w:pPr>
+              <w:jc w:val="both"/>
+              <w:rPr>
+                <w:rFonts w:cstheme="minorHAnsi"/>
+                <w:sz w:val="28"/>
+                <w:szCs w:val="28"/>
+                <w:lang w:val="vi-VN"/>
+              </w:rPr>
+            </w:pPr>
+            <w:r>
+              <w:rPr>
+                <w:rFonts w:cstheme="minorHAnsi"/>
+                <w:sz w:val="28"/>
+                <w:szCs w:val="28"/>
+                <w:lang w:val="vi-VN"/>
+              </w:rPr>
+              <w:t>Biến non-static không được truy cập trực tiếp trong phương thức static (hoặc khối static).</w:t>
+            </w:r>
+          </w:p>
+        </w:tc>
+        <w:tc>
+          <w:tcPr>
+            <w:tcW w:w="0" w:type="auto"/>
+            <w:tcBorders>
+              <w:top w:val="single" w:sz="6" w:space="0" w:color="DDDDDD"/>
+              <w:left w:val="single" w:sz="6" w:space="0" w:color="DDDDDD"/>
+              <w:bottom w:val="single" w:sz="6" w:space="0" w:color="DDDDDD"/>
+              <w:right w:val="single" w:sz="6" w:space="0" w:color="DDDDDD"/>
+            </w:tcBorders>
+            <w:shd w:val="clear" w:color="auto" w:fill="FFFFFF"/>
+            <w:tcMar>
+              <w:top w:w="75" w:type="dxa"/>
+              <w:left w:w="75" w:type="dxa"/>
+              <w:bottom w:w="75" w:type="dxa"/>
+              <w:right w:w="75" w:type="dxa"/>
+            </w:tcMar>
+            <w:hideMark/>
+          </w:tcPr>
+          <w:p>
+            <w:pPr>
+              <w:ind w:left="96" w:firstLine="79"/>
+              <w:jc w:val="both"/>
+              <w:rPr>
+                <w:rFonts w:cstheme="minorHAnsi"/>
+                <w:sz w:val="28"/>
+                <w:szCs w:val="28"/>
+                <w:lang w:val="vi-VN"/>
+              </w:rPr>
+            </w:pPr>
+            <w:r>
+              <w:rPr>
+                <w:rFonts w:cstheme="minorHAnsi"/>
+                <w:sz w:val="28"/>
+                <w:szCs w:val="28"/>
+                <w:lang w:val="vi-VN"/>
+              </w:rPr>
+              <w:t>Biến static và non-static được truy cập trực tiếp trong phương thức instance.</w:t>
+            </w:r>
+          </w:p>
+        </w:tc>
+      </w:tr>
+    </w:tbl>
+    <w:p>
+      <w:pPr>
+        <w:rPr>
+          <w:rFonts w:cstheme="minorHAnsi"/>
+          <w:sz w:val="28"/>
+          <w:szCs w:val="28"/>
+        </w:rPr>
+      </w:pPr>
     </w:p>
     <w:sectPr>
       <w:pgSz w:w="12240" w:h="15840"/>
@@ -1160,8 +2654,348 @@
 </file>
 
 <file path=word/numbering.xml><?xml version="1.0" encoding="utf-8"?>
-<w:numbering xmlns:wpc="http://schemas.microsoft.com/office/word/2010/wordprocessingCanvas" xmlns:cx="http://schemas.microsoft.com/office/drawing/2014/chartex" xmlns:mc="http://schemas.openxmlformats.org/markup-compatibility/2006" xmlns:o="urn:schemas-microsoft-com:office:office" xmlns:r="http://schemas.openxmlformats.org/officeDocument/2006/relationships" xmlns:m="http://schemas.openxmlformats.org/officeDocument/2006/math" xmlns:v="urn:schemas-microsoft-com:vml" xmlns:wp14="http://schemas.microsoft.com/office/word/2010/wordprocessingDrawing" xmlns:wp="http://schemas.openxmlformats.org/drawingml/2006/wordprocessingDrawing" xmlns:w10="urn:schemas-microsoft-com:office:word" xmlns:w="http://schemas.openxmlformats.org/wordprocessingml/2006/main" xmlns:w14="http://schemas.microsoft.com/office/word/2010/wordml" xmlns:w15="http://schemas.microsoft.com/office/word/2012/wordml" xmlns:w16se="http://schemas.microsoft.com/office/word/2015/wordml/symex" xmlns:wpg="http://schemas.microsoft.com/office/word/2010/wordprocessingGroup" xmlns:wpi="http://schemas.microsoft.com/office/word/2010/wordprocessingInk" xmlns:wne="http://schemas.microsoft.com/office/word/2006/wordml" xmlns:wps="http://schemas.microsoft.com/office/word/2010/wordprocessingShape" mc:Ignorable="w14 w15 w16se wp14">
+<w:numbering xmlns:wpc="http://schemas.microsoft.com/office/word/2010/wordprocessingCanvas" xmlns:cx="http://schemas.microsoft.com/office/drawing/2014/chartex" xmlns:cx1="http://schemas.microsoft.com/office/drawing/2015/9/8/chartex" xmlns:cx2="http://schemas.microsoft.com/office/drawing/2015/10/21/chartex" xmlns:cx3="http://schemas.microsoft.com/office/drawing/2016/5/9/chartex" xmlns:cx4="http://schemas.microsoft.com/office/drawing/2016/5/10/chartex" xmlns:cx5="http://schemas.microsoft.com/office/drawing/2016/5/11/chartex" xmlns:cx6="http://schemas.microsoft.com/office/drawing/2016/5/12/chartex" xmlns:cx7="http://schemas.microsoft.com/office/drawing/2016/5/13/chartex" xmlns:cx8="http://schemas.microsoft.com/office/drawing/2016/5/14/chartex" xmlns:mc="http://schemas.openxmlformats.org/markup-compatibility/2006" xmlns:aink="http://schemas.microsoft.com/office/drawing/2016/ink" xmlns:am3d="http://schemas.microsoft.com/office/drawing/2017/model3d" xmlns:o="urn:schemas-microsoft-com:office:office" xmlns:r="http://schemas.openxmlformats.org/officeDocument/2006/relationships" xmlns:m="http://schemas.openxmlformats.org/officeDocument/2006/math" xmlns:v="urn:schemas-microsoft-com:vml" xmlns:wp14="http://schemas.microsoft.com/office/word/2010/wordprocessingDrawing" xmlns:wp="http://schemas.openxmlformats.org/drawingml/2006/wordprocessingDrawing" xmlns:w10="urn:schemas-microsoft-com:office:word" xmlns:w="http://schemas.openxmlformats.org/wordprocessingml/2006/main" xmlns:w14="http://schemas.microsoft.com/office/word/2010/wordml" xmlns:w15="http://schemas.microsoft.com/office/word/2012/wordml" xmlns:w16cid="http://schemas.microsoft.com/office/word/2016/wordml/cid" xmlns:w16se="http://schemas.microsoft.com/office/word/2015/wordml/symex" xmlns:wpg="http://schemas.microsoft.com/office/word/2010/wordprocessingGroup" xmlns:wpi="http://schemas.microsoft.com/office/word/2010/wordprocessingInk" xmlns:wne="http://schemas.microsoft.com/office/word/2006/wordml" xmlns:wps="http://schemas.microsoft.com/office/word/2010/wordprocessingShape" mc:Ignorable="w14 w15 w16se w16cid wp14">
   <w:abstractNum w:abstractNumId="0" w15:restartNumberingAfterBreak="0">
+    <w:nsid w:val="053917E6"/>
+    <w:multiLevelType w:val="hybridMultilevel"/>
+    <w:tmpl w:val="B01C8E0E"/>
+    <w:lvl w:ilvl="0" w:tplc="338E3294">
+      <w:start w:val="1"/>
+      <w:numFmt w:val="bullet"/>
+      <w:lvlText w:val=""/>
+      <w:lvlJc w:val="left"/>
+      <w:pPr>
+        <w:ind w:left="720" w:hanging="360"/>
+      </w:pPr>
+      <w:rPr>
+        <w:rFonts w:ascii="Wingdings" w:hAnsi="Wingdings" w:hint="default"/>
+        <w:color w:val="000000" w:themeColor="text1"/>
+      </w:rPr>
+    </w:lvl>
+    <w:lvl w:ilvl="1" w:tplc="042A0003" w:tentative="1">
+      <w:start w:val="1"/>
+      <w:numFmt w:val="bullet"/>
+      <w:lvlText w:val="o"/>
+      <w:lvlJc w:val="left"/>
+      <w:pPr>
+        <w:ind w:left="1440" w:hanging="360"/>
+      </w:pPr>
+      <w:rPr>
+        <w:rFonts w:ascii="Courier New" w:hAnsi="Courier New" w:cs="Courier New" w:hint="default"/>
+      </w:rPr>
+    </w:lvl>
+    <w:lvl w:ilvl="2" w:tplc="042A0005" w:tentative="1">
+      <w:start w:val="1"/>
+      <w:numFmt w:val="bullet"/>
+      <w:lvlText w:val=""/>
+      <w:lvlJc w:val="left"/>
+      <w:pPr>
+        <w:ind w:left="2160" w:hanging="360"/>
+      </w:pPr>
+      <w:rPr>
+        <w:rFonts w:ascii="Wingdings" w:hAnsi="Wingdings" w:hint="default"/>
+      </w:rPr>
+    </w:lvl>
+    <w:lvl w:ilvl="3" w:tplc="042A0001" w:tentative="1">
+      <w:start w:val="1"/>
+      <w:numFmt w:val="bullet"/>
+      <w:lvlText w:val=""/>
+      <w:lvlJc w:val="left"/>
+      <w:pPr>
+        <w:ind w:left="2880" w:hanging="360"/>
+      </w:pPr>
+      <w:rPr>
+        <w:rFonts w:ascii="Symbol" w:hAnsi="Symbol" w:hint="default"/>
+      </w:rPr>
+    </w:lvl>
+    <w:lvl w:ilvl="4" w:tplc="042A0003" w:tentative="1">
+      <w:start w:val="1"/>
+      <w:numFmt w:val="bullet"/>
+      <w:lvlText w:val="o"/>
+      <w:lvlJc w:val="left"/>
+      <w:pPr>
+        <w:ind w:left="3600" w:hanging="360"/>
+      </w:pPr>
+      <w:rPr>
+        <w:rFonts w:ascii="Courier New" w:hAnsi="Courier New" w:cs="Courier New" w:hint="default"/>
+      </w:rPr>
+    </w:lvl>
+    <w:lvl w:ilvl="5" w:tplc="042A0005" w:tentative="1">
+      <w:start w:val="1"/>
+      <w:numFmt w:val="bullet"/>
+      <w:lvlText w:val=""/>
+      <w:lvlJc w:val="left"/>
+      <w:pPr>
+        <w:ind w:left="4320" w:hanging="360"/>
+      </w:pPr>
+      <w:rPr>
+        <w:rFonts w:ascii="Wingdings" w:hAnsi="Wingdings" w:hint="default"/>
+      </w:rPr>
+    </w:lvl>
+    <w:lvl w:ilvl="6" w:tplc="042A0001" w:tentative="1">
+      <w:start w:val="1"/>
+      <w:numFmt w:val="bullet"/>
+      <w:lvlText w:val=""/>
+      <w:lvlJc w:val="left"/>
+      <w:pPr>
+        <w:ind w:left="5040" w:hanging="360"/>
+      </w:pPr>
+      <w:rPr>
+        <w:rFonts w:ascii="Symbol" w:hAnsi="Symbol" w:hint="default"/>
+      </w:rPr>
+    </w:lvl>
+    <w:lvl w:ilvl="7" w:tplc="042A0003" w:tentative="1">
+      <w:start w:val="1"/>
+      <w:numFmt w:val="bullet"/>
+      <w:lvlText w:val="o"/>
+      <w:lvlJc w:val="left"/>
+      <w:pPr>
+        <w:ind w:left="5760" w:hanging="360"/>
+      </w:pPr>
+      <w:rPr>
+        <w:rFonts w:ascii="Courier New" w:hAnsi="Courier New" w:cs="Courier New" w:hint="default"/>
+      </w:rPr>
+    </w:lvl>
+    <w:lvl w:ilvl="8" w:tplc="042A0005" w:tentative="1">
+      <w:start w:val="1"/>
+      <w:numFmt w:val="bullet"/>
+      <w:lvlText w:val=""/>
+      <w:lvlJc w:val="left"/>
+      <w:pPr>
+        <w:ind w:left="6480" w:hanging="360"/>
+      </w:pPr>
+      <w:rPr>
+        <w:rFonts w:ascii="Wingdings" w:hAnsi="Wingdings" w:hint="default"/>
+      </w:rPr>
+    </w:lvl>
+  </w:abstractNum>
+  <w:abstractNum w:abstractNumId="1" w15:restartNumberingAfterBreak="0">
+    <w:nsid w:val="0FA13D67"/>
+    <w:multiLevelType w:val="hybridMultilevel"/>
+    <w:tmpl w:val="F27AB828"/>
+    <w:lvl w:ilvl="0" w:tplc="AE0A4A8A">
+      <w:numFmt w:val="bullet"/>
+      <w:lvlText w:val="-"/>
+      <w:lvlJc w:val="left"/>
+      <w:pPr>
+        <w:ind w:left="720" w:hanging="360"/>
+      </w:pPr>
+      <w:rPr>
+        <w:rFonts w:ascii="Times New Roman" w:eastAsiaTheme="minorHAnsi" w:hAnsi="Times New Roman" w:cs="Times New Roman" w:hint="default"/>
+        <w:b w:val="0"/>
+      </w:rPr>
+    </w:lvl>
+    <w:lvl w:ilvl="1" w:tplc="042A0003">
+      <w:start w:val="1"/>
+      <w:numFmt w:val="bullet"/>
+      <w:lvlText w:val="o"/>
+      <w:lvlJc w:val="left"/>
+      <w:pPr>
+        <w:ind w:left="1440" w:hanging="360"/>
+      </w:pPr>
+      <w:rPr>
+        <w:rFonts w:ascii="Courier New" w:hAnsi="Courier New" w:cs="Courier New" w:hint="default"/>
+      </w:rPr>
+    </w:lvl>
+    <w:lvl w:ilvl="2" w:tplc="042A0005" w:tentative="1">
+      <w:start w:val="1"/>
+      <w:numFmt w:val="bullet"/>
+      <w:lvlText w:val=""/>
+      <w:lvlJc w:val="left"/>
+      <w:pPr>
+        <w:ind w:left="2160" w:hanging="360"/>
+      </w:pPr>
+      <w:rPr>
+        <w:rFonts w:ascii="Wingdings" w:hAnsi="Wingdings" w:hint="default"/>
+      </w:rPr>
+    </w:lvl>
+    <w:lvl w:ilvl="3" w:tplc="042A0001" w:tentative="1">
+      <w:start w:val="1"/>
+      <w:numFmt w:val="bullet"/>
+      <w:lvlText w:val=""/>
+      <w:lvlJc w:val="left"/>
+      <w:pPr>
+        <w:ind w:left="2880" w:hanging="360"/>
+      </w:pPr>
+      <w:rPr>
+        <w:rFonts w:ascii="Symbol" w:hAnsi="Symbol" w:hint="default"/>
+      </w:rPr>
+    </w:lvl>
+    <w:lvl w:ilvl="4" w:tplc="042A0003" w:tentative="1">
+      <w:start w:val="1"/>
+      <w:numFmt w:val="bullet"/>
+      <w:lvlText w:val="o"/>
+      <w:lvlJc w:val="left"/>
+      <w:pPr>
+        <w:ind w:left="3600" w:hanging="360"/>
+      </w:pPr>
+      <w:rPr>
+        <w:rFonts w:ascii="Courier New" w:hAnsi="Courier New" w:cs="Courier New" w:hint="default"/>
+      </w:rPr>
+    </w:lvl>
+    <w:lvl w:ilvl="5" w:tplc="042A0005" w:tentative="1">
+      <w:start w:val="1"/>
+      <w:numFmt w:val="bullet"/>
+      <w:lvlText w:val=""/>
+      <w:lvlJc w:val="left"/>
+      <w:pPr>
+        <w:ind w:left="4320" w:hanging="360"/>
+      </w:pPr>
+      <w:rPr>
+        <w:rFonts w:ascii="Wingdings" w:hAnsi="Wingdings" w:hint="default"/>
+      </w:rPr>
+    </w:lvl>
+    <w:lvl w:ilvl="6" w:tplc="042A0001" w:tentative="1">
+      <w:start w:val="1"/>
+      <w:numFmt w:val="bullet"/>
+      <w:lvlText w:val=""/>
+      <w:lvlJc w:val="left"/>
+      <w:pPr>
+        <w:ind w:left="5040" w:hanging="360"/>
+      </w:pPr>
+      <w:rPr>
+        <w:rFonts w:ascii="Symbol" w:hAnsi="Symbol" w:hint="default"/>
+      </w:rPr>
+    </w:lvl>
+    <w:lvl w:ilvl="7" w:tplc="042A0003" w:tentative="1">
+      <w:start w:val="1"/>
+      <w:numFmt w:val="bullet"/>
+      <w:lvlText w:val="o"/>
+      <w:lvlJc w:val="left"/>
+      <w:pPr>
+        <w:ind w:left="5760" w:hanging="360"/>
+      </w:pPr>
+      <w:rPr>
+        <w:rFonts w:ascii="Courier New" w:hAnsi="Courier New" w:cs="Courier New" w:hint="default"/>
+      </w:rPr>
+    </w:lvl>
+    <w:lvl w:ilvl="8" w:tplc="042A0005" w:tentative="1">
+      <w:start w:val="1"/>
+      <w:numFmt w:val="bullet"/>
+      <w:lvlText w:val=""/>
+      <w:lvlJc w:val="left"/>
+      <w:pPr>
+        <w:ind w:left="6480" w:hanging="360"/>
+      </w:pPr>
+      <w:rPr>
+        <w:rFonts w:ascii="Wingdings" w:hAnsi="Wingdings" w:hint="default"/>
+      </w:rPr>
+    </w:lvl>
+  </w:abstractNum>
+  <w:abstractNum w:abstractNumId="2" w15:restartNumberingAfterBreak="0">
+    <w:nsid w:val="491165D9"/>
+    <w:multiLevelType w:val="hybridMultilevel"/>
+    <w:tmpl w:val="15862D22"/>
+    <w:lvl w:ilvl="0" w:tplc="042A0005">
+      <w:start w:val="1"/>
+      <w:numFmt w:val="bullet"/>
+      <w:lvlText w:val=""/>
+      <w:lvlJc w:val="left"/>
+      <w:pPr>
+        <w:ind w:left="720" w:hanging="360"/>
+      </w:pPr>
+      <w:rPr>
+        <w:rFonts w:ascii="Wingdings" w:hAnsi="Wingdings" w:hint="default"/>
+      </w:rPr>
+    </w:lvl>
+    <w:lvl w:ilvl="1" w:tplc="042A0003" w:tentative="1">
+      <w:start w:val="1"/>
+      <w:numFmt w:val="bullet"/>
+      <w:lvlText w:val="o"/>
+      <w:lvlJc w:val="left"/>
+      <w:pPr>
+        <w:ind w:left="1440" w:hanging="360"/>
+      </w:pPr>
+      <w:rPr>
+        <w:rFonts w:ascii="Courier New" w:hAnsi="Courier New" w:cs="Courier New" w:hint="default"/>
+      </w:rPr>
+    </w:lvl>
+    <w:lvl w:ilvl="2" w:tplc="042A0005" w:tentative="1">
+      <w:start w:val="1"/>
+      <w:numFmt w:val="bullet"/>
+      <w:lvlText w:val=""/>
+      <w:lvlJc w:val="left"/>
+      <w:pPr>
+        <w:ind w:left="2160" w:hanging="360"/>
+      </w:pPr>
+      <w:rPr>
+        <w:rFonts w:ascii="Wingdings" w:hAnsi="Wingdings" w:hint="default"/>
+      </w:rPr>
+    </w:lvl>
+    <w:lvl w:ilvl="3" w:tplc="042A0001" w:tentative="1">
+      <w:start w:val="1"/>
+      <w:numFmt w:val="bullet"/>
+      <w:lvlText w:val=""/>
+      <w:lvlJc w:val="left"/>
+      <w:pPr>
+        <w:ind w:left="2880" w:hanging="360"/>
+      </w:pPr>
+      <w:rPr>
+        <w:rFonts w:ascii="Symbol" w:hAnsi="Symbol" w:hint="default"/>
+      </w:rPr>
+    </w:lvl>
+    <w:lvl w:ilvl="4" w:tplc="042A0003" w:tentative="1">
+      <w:start w:val="1"/>
+      <w:numFmt w:val="bullet"/>
+      <w:lvlText w:val="o"/>
+      <w:lvlJc w:val="left"/>
+      <w:pPr>
+        <w:ind w:left="3600" w:hanging="360"/>
+      </w:pPr>
+      <w:rPr>
+        <w:rFonts w:ascii="Courier New" w:hAnsi="Courier New" w:cs="Courier New" w:hint="default"/>
+      </w:rPr>
+    </w:lvl>
+    <w:lvl w:ilvl="5" w:tplc="042A0005" w:tentative="1">
+      <w:start w:val="1"/>
+      <w:numFmt w:val="bullet"/>
+      <w:lvlText w:val=""/>
+      <w:lvlJc w:val="left"/>
+      <w:pPr>
+        <w:ind w:left="4320" w:hanging="360"/>
+      </w:pPr>
+      <w:rPr>
+        <w:rFonts w:ascii="Wingdings" w:hAnsi="Wingdings" w:hint="default"/>
+      </w:rPr>
+    </w:lvl>
+    <w:lvl w:ilvl="6" w:tplc="042A0001" w:tentative="1">
+      <w:start w:val="1"/>
+      <w:numFmt w:val="bullet"/>
+      <w:lvlText w:val=""/>
+      <w:lvlJc w:val="left"/>
+      <w:pPr>
+        <w:ind w:left="5040" w:hanging="360"/>
+      </w:pPr>
+      <w:rPr>
+        <w:rFonts w:ascii="Symbol" w:hAnsi="Symbol" w:hint="default"/>
+      </w:rPr>
+    </w:lvl>
+    <w:lvl w:ilvl="7" w:tplc="042A0003" w:tentative="1">
+      <w:start w:val="1"/>
+      <w:numFmt w:val="bullet"/>
+      <w:lvlText w:val="o"/>
+      <w:lvlJc w:val="left"/>
+      <w:pPr>
+        <w:ind w:left="5760" w:hanging="360"/>
+      </w:pPr>
+      <w:rPr>
+        <w:rFonts w:ascii="Courier New" w:hAnsi="Courier New" w:cs="Courier New" w:hint="default"/>
+      </w:rPr>
+    </w:lvl>
+    <w:lvl w:ilvl="8" w:tplc="042A0005" w:tentative="1">
+      <w:start w:val="1"/>
+      <w:numFmt w:val="bullet"/>
+      <w:lvlText w:val=""/>
+      <w:lvlJc w:val="left"/>
+      <w:pPr>
+        <w:ind w:left="6480" w:hanging="360"/>
+      </w:pPr>
+      <w:rPr>
+        <w:rFonts w:ascii="Wingdings" w:hAnsi="Wingdings" w:hint="default"/>
+      </w:rPr>
+    </w:lvl>
+  </w:abstractNum>
+  <w:abstractNum w:abstractNumId="3" w15:restartNumberingAfterBreak="0">
     <w:nsid w:val="67C12256"/>
     <w:multiLevelType w:val="multilevel"/>
     <w:tmpl w:val="0C30EFE0"/>
@@ -1311,13 +3145,22 @@
     </w:lvl>
   </w:abstractNum>
   <w:num w:numId="1">
+    <w:abstractNumId w:val="3"/>
+  </w:num>
+  <w:num w:numId="2">
     <w:abstractNumId w:val="0"/>
+  </w:num>
+  <w:num w:numId="3">
+    <w:abstractNumId w:val="1"/>
+  </w:num>
+  <w:num w:numId="4">
+    <w:abstractNumId w:val="2"/>
   </w:num>
 </w:numbering>
 </file>
 
 <file path=word/styles.xml><?xml version="1.0" encoding="utf-8"?>
-<w:styles xmlns:mc="http://schemas.openxmlformats.org/markup-compatibility/2006" xmlns:r="http://schemas.openxmlformats.org/officeDocument/2006/relationships" xmlns:w="http://schemas.openxmlformats.org/wordprocessingml/2006/main" xmlns:w14="http://schemas.microsoft.com/office/word/2010/wordml" xmlns:w15="http://schemas.microsoft.com/office/word/2012/wordml" xmlns:w16se="http://schemas.microsoft.com/office/word/2015/wordml/symex" mc:Ignorable="w14 w15 w16se">
+<w:styles xmlns:mc="http://schemas.openxmlformats.org/markup-compatibility/2006" xmlns:r="http://schemas.openxmlformats.org/officeDocument/2006/relationships" xmlns:w="http://schemas.openxmlformats.org/wordprocessingml/2006/main" xmlns:w14="http://schemas.microsoft.com/office/word/2010/wordml" xmlns:w15="http://schemas.microsoft.com/office/word/2012/wordml" xmlns:w16cid="http://schemas.microsoft.com/office/word/2016/wordml/cid" xmlns:w16se="http://schemas.microsoft.com/office/word/2015/wordml/symex" mc:Ignorable="w14 w15 w16se w16cid">
   <w:docDefaults>
     <w:rPrDefault>
       <w:rPr>
@@ -1333,7 +3176,7 @@
       </w:pPr>
     </w:pPrDefault>
   </w:docDefaults>
-  <w:latentStyles w:defLockedState="0" w:defUIPriority="99" w:defSemiHidden="0" w:defUnhideWhenUsed="0" w:defQFormat="0" w:count="371">
+  <w:latentStyles w:defLockedState="0" w:defUIPriority="99" w:defSemiHidden="0" w:defUnhideWhenUsed="0" w:defQFormat="0" w:count="375">
     <w:lsdException w:name="Normal" w:uiPriority="0" w:qFormat="1"/>
     <w:lsdException w:name="heading 1" w:uiPriority="9" w:qFormat="1"/>
     <w:lsdException w:name="heading 2" w:semiHidden="1" w:uiPriority="9" w:unhideWhenUsed="1" w:qFormat="1"/>
@@ -1705,10 +3548,35 @@
     <w:lsdException w:name="List Table 5 Dark Accent 6" w:uiPriority="50"/>
     <w:lsdException w:name="List Table 6 Colorful Accent 6" w:uiPriority="51"/>
     <w:lsdException w:name="List Table 7 Colorful Accent 6" w:uiPriority="52"/>
+    <w:lsdException w:name="Mention" w:semiHidden="1" w:unhideWhenUsed="1"/>
+    <w:lsdException w:name="Smart Hyperlink" w:semiHidden="1" w:unhideWhenUsed="1"/>
+    <w:lsdException w:name="Hashtag" w:semiHidden="1" w:unhideWhenUsed="1"/>
+    <w:lsdException w:name="Unresolved Mention" w:semiHidden="1" w:unhideWhenUsed="1"/>
   </w:latentStyles>
   <w:style w:type="paragraph" w:default="1" w:styleId="Normal">
     <w:name w:val="Normal"/>
     <w:qFormat/>
+  </w:style>
+  <w:style w:type="paragraph" w:styleId="Heading1">
+    <w:name w:val="heading 1"/>
+    <w:basedOn w:val="Normal"/>
+    <w:next w:val="Normal"/>
+    <w:link w:val="Heading1Char"/>
+    <w:uiPriority w:val="9"/>
+    <w:qFormat/>
+    <w:rsid w:val="005924DD"/>
+    <w:pPr>
+      <w:keepNext/>
+      <w:keepLines/>
+      <w:spacing w:before="360" w:after="120" w:line="256" w:lineRule="auto"/>
+      <w:outlineLvl w:val="0"/>
+    </w:pPr>
+    <w:rPr>
+      <w:rFonts w:ascii="Times New Roman" w:eastAsiaTheme="majorEastAsia" w:hAnsi="Times New Roman" w:cstheme="majorBidi"/>
+      <w:b/>
+      <w:sz w:val="28"/>
+      <w:szCs w:val="32"/>
+    </w:rPr>
   </w:style>
   <w:style w:type="character" w:default="1" w:styleId="DefaultParagraphFont">
     <w:name w:val="Default Paragraph Font"/>
@@ -1764,6 +3632,35 @@
       <w:rFonts w:ascii="Courier New" w:eastAsia="Times New Roman" w:hAnsi="Courier New" w:cs="Courier New"/>
       <w:sz w:val="20"/>
       <w:szCs w:val="20"/>
+    </w:rPr>
+  </w:style>
+  <w:style w:type="character" w:customStyle="1" w:styleId="Heading1Char">
+    <w:name w:val="Heading 1 Char"/>
+    <w:basedOn w:val="DefaultParagraphFont"/>
+    <w:link w:val="Heading1"/>
+    <w:uiPriority w:val="9"/>
+    <w:rsid w:val="005924DD"/>
+    <w:rPr>
+      <w:rFonts w:ascii="Times New Roman" w:eastAsiaTheme="majorEastAsia" w:hAnsi="Times New Roman" w:cstheme="majorBidi"/>
+      <w:b/>
+      <w:sz w:val="28"/>
+      <w:szCs w:val="32"/>
+    </w:rPr>
+  </w:style>
+  <w:style w:type="paragraph" w:styleId="ListParagraph">
+    <w:name w:val="List Paragraph"/>
+    <w:basedOn w:val="Normal"/>
+    <w:uiPriority w:val="34"/>
+    <w:qFormat/>
+    <w:rsid w:val="005924DD"/>
+    <w:pPr>
+      <w:spacing w:line="256" w:lineRule="auto"/>
+      <w:ind w:left="720"/>
+      <w:contextualSpacing/>
+    </w:pPr>
+    <w:rPr>
+      <w:rFonts w:ascii="Times New Roman" w:hAnsi="Times New Roman"/>
+      <w:sz w:val="24"/>
     </w:rPr>
   </w:style>
 </w:styles>

</xml_diff>